<commit_message>
Correct update of report canvas
</commit_message>
<xml_diff>
--- a/Documents/ReportCanvas.docx
+++ b/Documents/ReportCanvas.docx
@@ -82,6 +82,8 @@
           <w:lang w:val="en-US"/>
         </w:rPr>
       </w:pPr>
+      <w:bookmarkStart w:id="0" w:name="_GoBack"/>
+      <w:bookmarkEnd w:id="0"/>
     </w:p>
     <w:p>
       <w:pPr>
@@ -1505,15 +1507,21 @@
           <w:lang w:val="en-US"/>
         </w:rPr>
       </w:pPr>
-      <w:bookmarkStart w:id="0" w:name="_Toc437900356"/>
+      <w:bookmarkStart w:id="1" w:name="_Toc437900356"/>
       <w:r>
         <w:rPr>
           <w:lang w:val="en-US"/>
         </w:rPr>
         <w:lastRenderedPageBreak/>
-        <w:t>Task Statement</w:t>
-      </w:r>
-      <w:bookmarkEnd w:id="0"/>
+        <w:t>Development Problem</w:t>
+      </w:r>
+      <w:r>
+        <w:rPr>
+          <w:lang w:val="en-US"/>
+        </w:rPr>
+        <w:t xml:space="preserve"> Statement</w:t>
+      </w:r>
+      <w:bookmarkEnd w:id="1"/>
     </w:p>
     <w:p>
       <w:pPr>
@@ -1550,102 +1558,371 @@
         <w:rPr>
           <w:lang w:val="en-US"/>
         </w:rPr>
+        <w:t xml:space="preserve">As for the main development objective, in concerns the automation of the routine tasks implemented by </w:t>
+      </w:r>
+      <w:proofErr w:type="gramStart"/>
+      <w:r>
+        <w:rPr>
+          <w:lang w:val="en-US"/>
+        </w:rPr>
+        <w:t>bicycle rental outlet shop assistants</w:t>
+      </w:r>
+      <w:proofErr w:type="gramEnd"/>
+      <w:r>
+        <w:rPr>
+          <w:lang w:val="en-US"/>
+        </w:rPr>
+        <w:t>. There is a network of bicycle rental outlets offering the bicycles to the citizens. The application is to exploit the typical client-server architecture.</w:t>
+      </w:r>
+    </w:p>
+    <w:p>
+      <w:pPr>
+        <w:rPr>
+          <w:lang w:val="en-US"/>
+        </w:rPr>
+      </w:pPr>
+      <w:r>
+        <w:rPr>
+          <w:lang w:val="en-US"/>
+        </w:rPr>
         <w:t xml:space="preserve">The </w:t>
       </w:r>
       <w:r>
         <w:rPr>
           <w:lang w:val="en-US"/>
         </w:rPr>
-        <w:t>accounting system is aimed at providing the following functionalities</w:t>
+        <w:t xml:space="preserve">accounting system </w:t>
       </w:r>
       <w:proofErr w:type="gramStart"/>
       <w:r>
         <w:rPr>
           <w:lang w:val="en-US"/>
         </w:rPr>
-        <w:t>:….</w:t>
+        <w:t>is aimed</w:t>
       </w:r>
       <w:proofErr w:type="gramEnd"/>
-    </w:p>
-    <w:p>
-      <w:pPr>
-        <w:rPr>
-          <w:lang w:val="en-US"/>
-        </w:rPr>
-      </w:pPr>
-      <w:r>
-        <w:rPr>
-          <w:lang w:val="en-US"/>
-        </w:rPr>
-        <w:t>….</w:t>
-      </w:r>
-    </w:p>
-    <w:p>
-      <w:pPr>
-        <w:rPr>
-          <w:lang w:val="en-US"/>
-        </w:rPr>
-      </w:pPr>
-      <w:r>
-        <w:rPr>
-          <w:lang w:val="en-US"/>
-        </w:rPr>
-        <w:t>The “Bicycle Rental Accounting System” is to be implemented in the form of client web application employing the following instruments</w:t>
-      </w:r>
+      <w:r>
+        <w:rPr>
+          <w:lang w:val="en-US"/>
+        </w:rPr>
+        <w:t xml:space="preserve"> at providing the following functionalities</w:t>
+      </w:r>
+      <w:r>
+        <w:rPr>
+          <w:lang w:val="en-US"/>
+        </w:rPr>
+        <w:t>:</w:t>
+      </w:r>
+    </w:p>
+    <w:p>
+      <w:pPr>
+        <w:pStyle w:val="a6"/>
+        <w:numPr>
+          <w:ilvl w:val="0"/>
+          <w:numId w:val="3"/>
+        </w:numPr>
+        <w:rPr>
+          <w:lang w:val="en-US"/>
+        </w:rPr>
+      </w:pPr>
+      <w:r>
+        <w:rPr>
+          <w:lang w:val="en-US"/>
+        </w:rPr>
+        <w:t xml:space="preserve">inserting reference information concerning bicycle features like brand, type and so on;  </w:t>
+      </w:r>
+    </w:p>
+    <w:p>
+      <w:pPr>
+        <w:pStyle w:val="a6"/>
+        <w:numPr>
+          <w:ilvl w:val="0"/>
+          <w:numId w:val="3"/>
+        </w:numPr>
+        <w:rPr>
+          <w:lang w:val="en-US"/>
+        </w:rPr>
+      </w:pPr>
+      <w:r>
+        <w:rPr>
+          <w:lang w:val="en-US"/>
+        </w:rPr>
+        <w:t>registering bicycles in a rental outlet (as well as updating, deleting this information);</w:t>
+      </w:r>
+    </w:p>
+    <w:p>
+      <w:pPr>
+        <w:pStyle w:val="a6"/>
+        <w:numPr>
+          <w:ilvl w:val="0"/>
+          <w:numId w:val="3"/>
+        </w:numPr>
+        <w:rPr>
+          <w:lang w:val="en-US"/>
+        </w:rPr>
+      </w:pPr>
+      <w:r>
+        <w:rPr>
+          <w:lang w:val="en-US"/>
+        </w:rPr>
+        <w:t>renting and returning bicycles from and to the network of outlets (people is to return the bicycle to the outlet where they rented it);</w:t>
+      </w:r>
+    </w:p>
+    <w:p>
+      <w:pPr>
+        <w:pStyle w:val="a6"/>
+        <w:numPr>
+          <w:ilvl w:val="0"/>
+          <w:numId w:val="3"/>
+        </w:numPr>
+        <w:rPr>
+          <w:lang w:val="en-US"/>
+        </w:rPr>
+      </w:pPr>
       <w:proofErr w:type="gramStart"/>
       <w:r>
         <w:rPr>
           <w:lang w:val="en-US"/>
         </w:rPr>
-        <w:t>:…</w:t>
+        <w:t>gathering</w:t>
       </w:r>
       <w:proofErr w:type="gramEnd"/>
-    </w:p>
-    <w:p>
-      <w:pPr>
-        <w:rPr>
-          <w:lang w:val="en-US"/>
-        </w:rPr>
-      </w:pPr>
-      <w:r>
-        <w:rPr>
-          <w:lang w:val="en-US"/>
-        </w:rPr>
-        <w:t>….</w:t>
-      </w:r>
-    </w:p>
-    <w:p>
-      <w:pPr>
-        <w:rPr>
-          <w:lang w:val="en-US"/>
-        </w:rPr>
-      </w:pPr>
-      <w:r>
-        <w:rPr>
-          <w:lang w:val="en-US"/>
-        </w:rPr>
-        <w:t>The database for the accounting system is to be implemented using the following database designing tools and instruments</w:t>
+      <w:r>
+        <w:rPr>
+          <w:lang w:val="en-US"/>
+        </w:rPr>
+        <w:t xml:space="preserve"> the statistics on the rental outlets operation including information on the average rental times for bicycles of specified types and brands as well as the revenue generated.</w:t>
+      </w:r>
+    </w:p>
+    <w:p>
+      <w:pPr>
+        <w:rPr>
+          <w:lang w:val="en-US"/>
+        </w:rPr>
+      </w:pPr>
+      <w:r>
+        <w:rPr>
+          <w:lang w:val="en-US"/>
+        </w:rPr>
+        <w:t xml:space="preserve">The “Bicycle Rental Accounting System” is to </w:t>
       </w:r>
       <w:proofErr w:type="gramStart"/>
       <w:r>
         <w:rPr>
           <w:lang w:val="en-US"/>
         </w:rPr>
-        <w:t>:…</w:t>
+        <w:t>be implemented</w:t>
       </w:r>
       <w:proofErr w:type="gramEnd"/>
-    </w:p>
-    <w:p>
-      <w:pPr>
-        <w:rPr>
-          <w:lang w:val="en-US"/>
-        </w:rPr>
-      </w:pPr>
-      <w:r>
-        <w:rPr>
-          <w:lang w:val="en-US"/>
-        </w:rPr>
-        <w:t>…</w:t>
+      <w:r>
+        <w:rPr>
+          <w:lang w:val="en-US"/>
+        </w:rPr>
+        <w:t xml:space="preserve"> in the form of client web application employing the following instruments</w:t>
+      </w:r>
+      <w:r>
+        <w:rPr>
+          <w:lang w:val="en-US"/>
+        </w:rPr>
+        <w:t>:</w:t>
+      </w:r>
+    </w:p>
+    <w:p>
+      <w:pPr>
+        <w:pStyle w:val="a6"/>
+        <w:numPr>
+          <w:ilvl w:val="0"/>
+          <w:numId w:val="4"/>
+        </w:numPr>
+        <w:rPr>
+          <w:lang w:val="en-US"/>
+        </w:rPr>
+      </w:pPr>
+      <w:r>
+        <w:rPr>
+          <w:lang w:val="en-US"/>
+        </w:rPr>
+        <w:t>PHP for web-application development and markup;</w:t>
+      </w:r>
+    </w:p>
+    <w:p>
+      <w:pPr>
+        <w:pStyle w:val="a6"/>
+        <w:numPr>
+          <w:ilvl w:val="0"/>
+          <w:numId w:val="4"/>
+        </w:numPr>
+        <w:rPr>
+          <w:lang w:val="en-US"/>
+        </w:rPr>
+      </w:pPr>
+      <w:proofErr w:type="spellStart"/>
+      <w:r>
+        <w:rPr>
+          <w:lang w:val="en-US"/>
+        </w:rPr>
+        <w:t>Javascript</w:t>
+      </w:r>
+      <w:proofErr w:type="spellEnd"/>
+      <w:r>
+        <w:rPr>
+          <w:lang w:val="en-US"/>
+        </w:rPr>
+        <w:t xml:space="preserve"> and </w:t>
+      </w:r>
+      <w:proofErr w:type="spellStart"/>
+      <w:r>
+        <w:rPr>
+          <w:lang w:val="en-US"/>
+        </w:rPr>
+        <w:t>Bootsrap</w:t>
+      </w:r>
+      <w:proofErr w:type="spellEnd"/>
+      <w:r>
+        <w:rPr>
+          <w:lang w:val="en-US"/>
+        </w:rPr>
+        <w:t xml:space="preserve"> libraries are to be exploited to design and to add dynami</w:t>
+      </w:r>
+      <w:r>
+        <w:rPr>
+          <w:lang w:val="en-US"/>
+        </w:rPr>
+        <w:t>cs to the web application pages;</w:t>
+      </w:r>
+    </w:p>
+    <w:p>
+      <w:pPr>
+        <w:pStyle w:val="a6"/>
+        <w:numPr>
+          <w:ilvl w:val="0"/>
+          <w:numId w:val="4"/>
+        </w:numPr>
+        <w:rPr>
+          <w:lang w:val="en-US"/>
+        </w:rPr>
+      </w:pPr>
+      <w:r>
+        <w:rPr>
+          <w:lang w:val="en-US"/>
+        </w:rPr>
+        <w:t xml:space="preserve">XAMPP </w:t>
+      </w:r>
+      <w:proofErr w:type="gramStart"/>
+      <w:r>
+        <w:rPr>
+          <w:lang w:val="en-US"/>
+        </w:rPr>
+        <w:t>is used</w:t>
+      </w:r>
+      <w:proofErr w:type="gramEnd"/>
+      <w:r>
+        <w:rPr>
+          <w:lang w:val="en-US"/>
+        </w:rPr>
+        <w:t xml:space="preserve"> to deploy the application on client machine.</w:t>
+      </w:r>
+    </w:p>
+    <w:p>
+      <w:pPr>
+        <w:rPr>
+          <w:lang w:val="en-US"/>
+        </w:rPr>
+      </w:pPr>
+      <w:r>
+        <w:rPr>
+          <w:lang w:val="en-US"/>
+        </w:rPr>
+        <w:t xml:space="preserve">The database for the accounting system is to </w:t>
+      </w:r>
+      <w:proofErr w:type="gramStart"/>
+      <w:r>
+        <w:rPr>
+          <w:lang w:val="en-US"/>
+        </w:rPr>
+        <w:t>be implemented</w:t>
+      </w:r>
+      <w:proofErr w:type="gramEnd"/>
+      <w:r>
+        <w:rPr>
+          <w:lang w:val="en-US"/>
+        </w:rPr>
+        <w:t xml:space="preserve"> using </w:t>
+      </w:r>
+      <w:r>
+        <w:rPr>
+          <w:lang w:val="en-US"/>
+        </w:rPr>
+        <w:t xml:space="preserve">the tools and instruments provided by MySQL technologies and </w:t>
+      </w:r>
+      <w:proofErr w:type="spellStart"/>
+      <w:r>
+        <w:rPr>
+          <w:lang w:val="en-US"/>
+        </w:rPr>
+        <w:t>phpMyAdmin</w:t>
+      </w:r>
+      <w:proofErr w:type="spellEnd"/>
+      <w:r>
+        <w:rPr>
+          <w:lang w:val="en-US"/>
+        </w:rPr>
+        <w:t xml:space="preserve"> services to develop and deploy databases.</w:t>
+      </w:r>
+    </w:p>
+    <w:p>
+      <w:pPr>
+        <w:rPr>
+          <w:lang w:val="en-US"/>
+        </w:rPr>
+      </w:pPr>
+      <w:r>
+        <w:rPr>
+          <w:lang w:val="en-US"/>
+        </w:rPr>
+        <w:t xml:space="preserve">In addition, </w:t>
+      </w:r>
+      <w:proofErr w:type="spellStart"/>
+      <w:r>
+        <w:rPr>
+          <w:lang w:val="en-US"/>
+        </w:rPr>
+        <w:t>Trello</w:t>
+      </w:r>
+      <w:proofErr w:type="spellEnd"/>
+      <w:r>
+        <w:rPr>
+          <w:lang w:val="en-US"/>
+        </w:rPr>
+        <w:t xml:space="preserve"> instruments </w:t>
+      </w:r>
+      <w:proofErr w:type="gramStart"/>
+      <w:r>
+        <w:rPr>
+          <w:lang w:val="en-US"/>
+        </w:rPr>
+        <w:t>were used</w:t>
+      </w:r>
+      <w:proofErr w:type="gramEnd"/>
+      <w:r>
+        <w:rPr>
+          <w:lang w:val="en-US"/>
+        </w:rPr>
+        <w:t xml:space="preserve"> for the organization of the development process together with </w:t>
+      </w:r>
+      <w:proofErr w:type="spellStart"/>
+      <w:r>
+        <w:rPr>
+          <w:lang w:val="en-US"/>
+        </w:rPr>
+        <w:t>Github</w:t>
+      </w:r>
+      <w:proofErr w:type="spellEnd"/>
+      <w:r>
+        <w:rPr>
+          <w:lang w:val="en-US"/>
+        </w:rPr>
+        <w:t xml:space="preserve"> versioning control system.</w:t>
       </w:r>
     </w:p>
     <w:p>
@@ -1655,7 +1932,7 @@
           <w:lang w:val="en-US"/>
         </w:rPr>
       </w:pPr>
-      <w:bookmarkStart w:id="1" w:name="_Toc437900357"/>
+      <w:bookmarkStart w:id="2" w:name="_Toc437900357"/>
       <w:r>
         <w:rPr>
           <w:lang w:val="en-US"/>
@@ -1663,7 +1940,7 @@
         <w:lastRenderedPageBreak/>
         <w:t>Responsibility Matrix for Group Members</w:t>
       </w:r>
-      <w:bookmarkEnd w:id="1"/>
+      <w:bookmarkEnd w:id="2"/>
     </w:p>
     <w:p>
       <w:pPr>
@@ -1676,31 +1953,109 @@
           <w:lang w:val="en-US"/>
         </w:rPr>
         <w:t>This section indicates the main generic activities taken place while developing the accounting system and the contribution areas of each group member (see Table 1).</w:t>
+      </w:r>
+    </w:p>
+    <w:p>
+      <w:pPr>
+        <w:pStyle w:val="a7"/>
+        <w:keepNext/>
+        <w:spacing w:after="0"/>
+        <w:jc w:val="right"/>
+        <w:rPr>
+          <w:color w:val="auto"/>
+          <w:lang w:val="en-US"/>
+        </w:rPr>
+      </w:pPr>
+      <w:r>
+        <w:rPr>
+          <w:color w:val="auto"/>
+          <w:lang w:val="en-US"/>
+        </w:rPr>
+        <w:t xml:space="preserve">Table </w:t>
+      </w:r>
+      <w:r>
+        <w:rPr>
+          <w:color w:val="auto"/>
+        </w:rPr>
+        <w:fldChar w:fldCharType="begin"/>
+      </w:r>
+      <w:r>
+        <w:rPr>
+          <w:color w:val="auto"/>
+          <w:lang w:val="en-US"/>
+        </w:rPr>
+        <w:instrText xml:space="preserve"> SEQ </w:instrText>
+      </w:r>
+      <w:r>
+        <w:rPr>
+          <w:color w:val="auto"/>
+        </w:rPr>
+        <w:instrText>Таблица</w:instrText>
+      </w:r>
+      <w:r>
+        <w:rPr>
+          <w:color w:val="auto"/>
+          <w:lang w:val="en-US"/>
+        </w:rPr>
+        <w:instrText xml:space="preserve"> \* ARABIC </w:instrText>
+      </w:r>
+      <w:r>
+        <w:rPr>
+          <w:color w:val="auto"/>
+        </w:rPr>
+        <w:fldChar w:fldCharType="separate"/>
+      </w:r>
+      <w:r>
+        <w:rPr>
+          <w:noProof/>
+          <w:color w:val="auto"/>
+          <w:lang w:val="en-US"/>
+        </w:rPr>
+        <w:t>1</w:t>
+      </w:r>
+      <w:r>
+        <w:rPr>
+          <w:color w:val="auto"/>
+        </w:rPr>
+        <w:fldChar w:fldCharType="end"/>
+      </w:r>
+      <w:r>
+        <w:rPr>
+          <w:color w:val="auto"/>
+          <w:lang w:val="en-US"/>
+        </w:rPr>
+        <w:t xml:space="preserve">. Development Group Responsibility Distribution </w:t>
       </w:r>
     </w:p>
     <w:tbl>
       <w:tblPr>
         <w:tblStyle w:val="a3"/>
         <w:tblW w:w="0" w:type="auto"/>
+        <w:jc w:val="center"/>
+        <w:tblLayout w:type="fixed"/>
         <w:tblLook w:val="04A0" w:firstRow="1" w:lastRow="0" w:firstColumn="1" w:lastColumn="0" w:noHBand="0" w:noVBand="1"/>
       </w:tblPr>
       <w:tblGrid>
-        <w:gridCol w:w="1749"/>
-        <w:gridCol w:w="520"/>
-        <w:gridCol w:w="556"/>
-        <w:gridCol w:w="506"/>
-        <w:gridCol w:w="506"/>
-        <w:gridCol w:w="506"/>
-        <w:gridCol w:w="5002"/>
+        <w:gridCol w:w="1702"/>
+        <w:gridCol w:w="586"/>
+        <w:gridCol w:w="548"/>
+        <w:gridCol w:w="708"/>
+        <w:gridCol w:w="709"/>
+        <w:gridCol w:w="425"/>
+        <w:gridCol w:w="567"/>
+        <w:gridCol w:w="567"/>
+        <w:gridCol w:w="1560"/>
       </w:tblGrid>
       <w:tr>
         <w:trPr>
           <w:cantSplit/>
-          <w:trHeight w:val="2532"/>
+          <w:trHeight w:val="337"/>
+          <w:jc w:val="center"/>
         </w:trPr>
         <w:tc>
           <w:tcPr>
-            <w:tcW w:w="1753" w:type="dxa"/>
+            <w:tcW w:w="1702" w:type="dxa"/>
+            <w:vMerge w:val="restart"/>
           </w:tcPr>
           <w:p>
             <w:pPr>
@@ -1714,160 +2069,475 @@
         </w:tc>
         <w:tc>
           <w:tcPr>
-            <w:tcW w:w="520" w:type="dxa"/>
+            <w:tcW w:w="1134" w:type="dxa"/>
+            <w:gridSpan w:val="2"/>
+          </w:tcPr>
+          <w:p>
+            <w:pPr>
+              <w:spacing w:line="240" w:lineRule="auto"/>
+              <w:ind w:firstLine="0"/>
+              <w:jc w:val="center"/>
+              <w:rPr>
+                <w:lang w:val="en-US"/>
+              </w:rPr>
+            </w:pPr>
+            <w:r>
+              <w:rPr>
+                <w:lang w:val="en-US"/>
+              </w:rPr>
+              <w:t>Database</w:t>
+            </w:r>
+          </w:p>
+        </w:tc>
+        <w:tc>
+          <w:tcPr>
+            <w:tcW w:w="1842" w:type="dxa"/>
+            <w:gridSpan w:val="3"/>
+          </w:tcPr>
+          <w:p>
+            <w:pPr>
+              <w:spacing w:line="240" w:lineRule="auto"/>
+              <w:ind w:firstLine="0"/>
+              <w:jc w:val="center"/>
+              <w:rPr>
+                <w:lang w:val="en-US"/>
+              </w:rPr>
+            </w:pPr>
+            <w:r>
+              <w:rPr>
+                <w:lang w:val="en-US"/>
+              </w:rPr>
+              <w:t>Application</w:t>
+            </w:r>
+          </w:p>
+        </w:tc>
+        <w:tc>
+          <w:tcPr>
+            <w:tcW w:w="1134" w:type="dxa"/>
+            <w:gridSpan w:val="2"/>
+          </w:tcPr>
+          <w:p>
+            <w:pPr>
+              <w:spacing w:line="240" w:lineRule="auto"/>
+              <w:ind w:firstLine="0"/>
+              <w:jc w:val="center"/>
+              <w:rPr>
+                <w:lang w:val="en-US"/>
+              </w:rPr>
+            </w:pPr>
+            <w:r>
+              <w:rPr>
+                <w:lang w:val="en-US"/>
+              </w:rPr>
+              <w:t>Report</w:t>
+            </w:r>
+          </w:p>
+        </w:tc>
+        <w:tc>
+          <w:tcPr>
+            <w:tcW w:w="1560" w:type="dxa"/>
+          </w:tcPr>
+          <w:p>
+            <w:pPr>
+              <w:spacing w:line="240" w:lineRule="auto"/>
+              <w:ind w:firstLine="0"/>
+              <w:jc w:val="center"/>
+              <w:rPr>
+                <w:lang w:val="en-US"/>
+              </w:rPr>
+            </w:pPr>
+            <w:r>
+              <w:rPr>
+                <w:lang w:val="en-US"/>
+              </w:rPr>
+              <w:t>Management</w:t>
+            </w:r>
+          </w:p>
+        </w:tc>
+      </w:tr>
+      <w:tr>
+        <w:trPr>
+          <w:cantSplit/>
+          <w:trHeight w:val="2046"/>
+          <w:jc w:val="center"/>
+        </w:trPr>
+        <w:tc>
+          <w:tcPr>
+            <w:tcW w:w="1702" w:type="dxa"/>
+            <w:vMerge/>
+          </w:tcPr>
+          <w:p>
+            <w:pPr>
+              <w:spacing w:line="240" w:lineRule="auto"/>
+              <w:ind w:firstLine="0"/>
+              <w:rPr>
+                <w:lang w:val="en-US"/>
+              </w:rPr>
+            </w:pPr>
+          </w:p>
+        </w:tc>
+        <w:tc>
+          <w:tcPr>
+            <w:tcW w:w="586" w:type="dxa"/>
             <w:textDirection w:val="btLr"/>
+            <w:vAlign w:val="center"/>
           </w:tcPr>
           <w:p>
             <w:pPr>
               <w:spacing w:line="240" w:lineRule="auto"/>
               <w:ind w:left="113" w:right="113" w:firstLine="0"/>
-              <w:rPr>
+              <w:jc w:val="center"/>
+              <w:rPr>
+                <w:b/>
                 <w:lang w:val="en-US"/>
               </w:rPr>
             </w:pPr>
             <w:r>
               <w:rPr>
-                <w:lang w:val="en-US"/>
-              </w:rPr>
-              <w:t>Activity Name 1</w:t>
+                <w:b/>
+                <w:lang w:val="en-US"/>
+              </w:rPr>
+              <w:t>Initial Design</w:t>
             </w:r>
           </w:p>
         </w:tc>
         <w:tc>
           <w:tcPr>
-            <w:tcW w:w="557" w:type="dxa"/>
+            <w:tcW w:w="548" w:type="dxa"/>
             <w:textDirection w:val="btLr"/>
+            <w:vAlign w:val="center"/>
           </w:tcPr>
           <w:p>
             <w:pPr>
               <w:spacing w:line="240" w:lineRule="auto"/>
               <w:ind w:left="113" w:right="113" w:firstLine="0"/>
-              <w:rPr>
+              <w:jc w:val="center"/>
+              <w:rPr>
+                <w:b/>
                 <w:lang w:val="en-US"/>
               </w:rPr>
             </w:pPr>
             <w:r>
               <w:rPr>
-                <w:lang w:val="en-US"/>
-              </w:rPr>
-              <w:t>Activity Name 1</w:t>
+                <w:b/>
+                <w:lang w:val="en-US"/>
+              </w:rPr>
+              <w:t>Deployment</w:t>
             </w:r>
           </w:p>
         </w:tc>
         <w:tc>
           <w:tcPr>
-            <w:tcW w:w="498" w:type="dxa"/>
+            <w:tcW w:w="708" w:type="dxa"/>
             <w:textDirection w:val="btLr"/>
+            <w:vAlign w:val="center"/>
           </w:tcPr>
           <w:p>
             <w:pPr>
               <w:spacing w:line="240" w:lineRule="auto"/>
               <w:ind w:left="113" w:right="113" w:firstLine="0"/>
-              <w:rPr>
+              <w:jc w:val="center"/>
+              <w:rPr>
+                <w:b/>
                 <w:lang w:val="en-US"/>
               </w:rPr>
             </w:pPr>
             <w:r>
               <w:rPr>
-                <w:lang w:val="en-US"/>
-              </w:rPr>
-              <w:t>Activity Name 1</w:t>
+                <w:b/>
+                <w:lang w:val="en-US"/>
+              </w:rPr>
+              <w:t>GUI and modules development</w:t>
             </w:r>
           </w:p>
         </w:tc>
         <w:tc>
           <w:tcPr>
-            <w:tcW w:w="498" w:type="dxa"/>
+            <w:tcW w:w="709" w:type="dxa"/>
             <w:textDirection w:val="btLr"/>
+            <w:vAlign w:val="center"/>
           </w:tcPr>
           <w:p>
             <w:pPr>
               <w:spacing w:line="240" w:lineRule="auto"/>
               <w:ind w:left="113" w:right="113" w:firstLine="0"/>
-              <w:rPr>
+              <w:jc w:val="center"/>
+              <w:rPr>
+                <w:b/>
                 <w:lang w:val="en-US"/>
               </w:rPr>
             </w:pPr>
             <w:r>
               <w:rPr>
-                <w:lang w:val="en-US"/>
-              </w:rPr>
-              <w:t>Activity Name 1</w:t>
+                <w:b/>
+                <w:lang w:val="en-US"/>
+              </w:rPr>
+              <w:t>Necessary query specifying</w:t>
             </w:r>
           </w:p>
         </w:tc>
         <w:tc>
           <w:tcPr>
-            <w:tcW w:w="422" w:type="dxa"/>
+            <w:tcW w:w="425" w:type="dxa"/>
             <w:textDirection w:val="btLr"/>
+            <w:vAlign w:val="center"/>
           </w:tcPr>
           <w:p>
             <w:pPr>
               <w:spacing w:line="240" w:lineRule="auto"/>
               <w:ind w:left="113" w:right="113" w:firstLine="0"/>
-              <w:rPr>
+              <w:jc w:val="center"/>
+              <w:rPr>
+                <w:b/>
                 <w:lang w:val="en-US"/>
               </w:rPr>
             </w:pPr>
             <w:r>
               <w:rPr>
-                <w:lang w:val="en-US"/>
-              </w:rPr>
-              <w:t>Activity Name 1</w:t>
+                <w:b/>
+                <w:lang w:val="en-US"/>
+              </w:rPr>
+              <w:t>Testing</w:t>
             </w:r>
           </w:p>
         </w:tc>
         <w:tc>
           <w:tcPr>
-            <w:tcW w:w="5097" w:type="dxa"/>
+            <w:tcW w:w="567" w:type="dxa"/>
             <w:textDirection w:val="btLr"/>
+            <w:vAlign w:val="center"/>
           </w:tcPr>
           <w:p>
             <w:pPr>
               <w:spacing w:line="240" w:lineRule="auto"/>
               <w:ind w:left="113" w:right="113" w:firstLine="0"/>
-              <w:rPr>
+              <w:jc w:val="center"/>
+              <w:rPr>
+                <w:b/>
                 <w:lang w:val="en-US"/>
               </w:rPr>
             </w:pPr>
             <w:r>
               <w:rPr>
-                <w:lang w:val="en-US"/>
-              </w:rPr>
-              <w:t>…</w:t>
+                <w:b/>
+                <w:lang w:val="en-US"/>
+              </w:rPr>
+              <w:t>Preparation</w:t>
+            </w:r>
+          </w:p>
+        </w:tc>
+        <w:tc>
+          <w:tcPr>
+            <w:tcW w:w="567" w:type="dxa"/>
+            <w:textDirection w:val="btLr"/>
+            <w:vAlign w:val="center"/>
+          </w:tcPr>
+          <w:p>
+            <w:pPr>
+              <w:spacing w:line="240" w:lineRule="auto"/>
+              <w:ind w:left="113" w:right="113" w:firstLine="0"/>
+              <w:jc w:val="center"/>
+              <w:rPr>
+                <w:b/>
+                <w:lang w:val="en-US"/>
+              </w:rPr>
+            </w:pPr>
+            <w:r>
+              <w:rPr>
+                <w:b/>
+                <w:lang w:val="en-US"/>
+              </w:rPr>
+              <w:t>Presentation</w:t>
+            </w:r>
+          </w:p>
+        </w:tc>
+        <w:tc>
+          <w:tcPr>
+            <w:tcW w:w="1560" w:type="dxa"/>
+            <w:textDirection w:val="btLr"/>
+            <w:vAlign w:val="center"/>
+          </w:tcPr>
+          <w:p>
+            <w:pPr>
+              <w:spacing w:line="240" w:lineRule="auto"/>
+              <w:ind w:left="113" w:right="113" w:firstLine="0"/>
+              <w:jc w:val="center"/>
+              <w:rPr>
+                <w:b/>
+                <w:lang w:val="en-US"/>
+              </w:rPr>
+            </w:pPr>
+            <w:r>
+              <w:rPr>
+                <w:b/>
+                <w:lang w:val="en-US"/>
+              </w:rPr>
+              <w:t>Work coordination and load balancing</w:t>
             </w:r>
           </w:p>
         </w:tc>
       </w:tr>
       <w:tr>
+        <w:trPr>
+          <w:jc w:val="center"/>
+        </w:trPr>
         <w:tc>
           <w:tcPr>
-            <w:tcW w:w="1753" w:type="dxa"/>
+            <w:tcW w:w="1702" w:type="dxa"/>
           </w:tcPr>
           <w:p>
             <w:pPr>
               <w:spacing w:line="240" w:lineRule="auto"/>
               <w:ind w:firstLine="0"/>
               <w:rPr>
+                <w:b/>
                 <w:lang w:val="en-US"/>
               </w:rPr>
             </w:pPr>
             <w:r>
               <w:rPr>
-                <w:lang w:val="en-US"/>
-              </w:rPr>
-              <w:t>SENER K.</w:t>
+                <w:b/>
+                <w:lang w:val="en-US"/>
+              </w:rPr>
+              <w:t>KAAN</w:t>
             </w:r>
           </w:p>
         </w:tc>
         <w:tc>
           <w:tcPr>
-            <w:tcW w:w="520" w:type="dxa"/>
+            <w:tcW w:w="586" w:type="dxa"/>
           </w:tcPr>
           <w:p>
             <w:pPr>
               <w:spacing w:line="240" w:lineRule="auto"/>
               <w:ind w:firstLine="0"/>
+              <w:jc w:val="center"/>
+              <w:rPr>
+                <w:lang w:val="en-US"/>
+              </w:rPr>
+            </w:pPr>
+            <w:r>
+              <w:rPr>
+                <w:lang w:val="en-US"/>
+              </w:rPr>
+              <w:t>X</w:t>
+            </w:r>
+          </w:p>
+        </w:tc>
+        <w:tc>
+          <w:tcPr>
+            <w:tcW w:w="548" w:type="dxa"/>
+          </w:tcPr>
+          <w:p>
+            <w:pPr>
+              <w:spacing w:line="240" w:lineRule="auto"/>
+              <w:ind w:firstLine="0"/>
+              <w:jc w:val="center"/>
+              <w:rPr>
+                <w:lang w:val="en-US"/>
+              </w:rPr>
+            </w:pPr>
+            <w:r>
+              <w:rPr>
+                <w:lang w:val="en-US"/>
+              </w:rPr>
+              <w:t>X</w:t>
+            </w:r>
+          </w:p>
+        </w:tc>
+        <w:tc>
+          <w:tcPr>
+            <w:tcW w:w="708" w:type="dxa"/>
+          </w:tcPr>
+          <w:p>
+            <w:pPr>
+              <w:spacing w:line="240" w:lineRule="auto"/>
+              <w:ind w:firstLine="0"/>
+              <w:jc w:val="center"/>
+              <w:rPr>
+                <w:lang w:val="en-US"/>
+              </w:rPr>
+            </w:pPr>
+            <w:r>
+              <w:rPr>
+                <w:lang w:val="en-US"/>
+              </w:rPr>
+              <w:t>X</w:t>
+            </w:r>
+          </w:p>
+        </w:tc>
+        <w:tc>
+          <w:tcPr>
+            <w:tcW w:w="709" w:type="dxa"/>
+          </w:tcPr>
+          <w:p>
+            <w:pPr>
+              <w:spacing w:line="240" w:lineRule="auto"/>
+              <w:ind w:firstLine="0"/>
+              <w:jc w:val="center"/>
+              <w:rPr>
+                <w:lang w:val="en-US"/>
+              </w:rPr>
+            </w:pPr>
+            <w:r>
+              <w:rPr>
+                <w:lang w:val="en-US"/>
+              </w:rPr>
+              <w:t>X</w:t>
+            </w:r>
+          </w:p>
+        </w:tc>
+        <w:tc>
+          <w:tcPr>
+            <w:tcW w:w="425" w:type="dxa"/>
+          </w:tcPr>
+          <w:p>
+            <w:pPr>
+              <w:spacing w:line="240" w:lineRule="auto"/>
+              <w:ind w:firstLine="0"/>
+              <w:jc w:val="center"/>
+              <w:rPr>
+                <w:lang w:val="en-US"/>
+              </w:rPr>
+            </w:pPr>
+            <w:r>
+              <w:rPr>
+                <w:lang w:val="en-US"/>
+              </w:rPr>
+              <w:t>X</w:t>
+            </w:r>
+          </w:p>
+        </w:tc>
+        <w:tc>
+          <w:tcPr>
+            <w:tcW w:w="567" w:type="dxa"/>
+          </w:tcPr>
+          <w:p>
+            <w:pPr>
+              <w:spacing w:line="240" w:lineRule="auto"/>
+              <w:ind w:firstLine="0"/>
+              <w:jc w:val="center"/>
+              <w:rPr>
+                <w:lang w:val="en-US"/>
+              </w:rPr>
+            </w:pPr>
+            <w:r>
+              <w:rPr>
+                <w:lang w:val="en-US"/>
+              </w:rPr>
+              <w:t>X</w:t>
+            </w:r>
+          </w:p>
+        </w:tc>
+        <w:tc>
+          <w:tcPr>
+            <w:tcW w:w="567" w:type="dxa"/>
+          </w:tcPr>
+          <w:p>
+            <w:pPr>
+              <w:spacing w:line="240" w:lineRule="auto"/>
+              <w:ind w:firstLine="0"/>
+              <w:jc w:val="center"/>
               <w:rPr>
                 <w:lang w:val="en-US"/>
               </w:rPr>
@@ -1876,12 +2546,76 @@
         </w:tc>
         <w:tc>
           <w:tcPr>
-            <w:tcW w:w="557" w:type="dxa"/>
+            <w:tcW w:w="1560" w:type="dxa"/>
           </w:tcPr>
           <w:p>
             <w:pPr>
               <w:spacing w:line="240" w:lineRule="auto"/>
               <w:ind w:firstLine="0"/>
+              <w:jc w:val="center"/>
+              <w:rPr>
+                <w:lang w:val="en-US"/>
+              </w:rPr>
+            </w:pPr>
+          </w:p>
+        </w:tc>
+      </w:tr>
+      <w:tr>
+        <w:trPr>
+          <w:jc w:val="center"/>
+        </w:trPr>
+        <w:tc>
+          <w:tcPr>
+            <w:tcW w:w="1702" w:type="dxa"/>
+          </w:tcPr>
+          <w:p>
+            <w:pPr>
+              <w:spacing w:line="240" w:lineRule="auto"/>
+              <w:ind w:firstLine="0"/>
+              <w:rPr>
+                <w:b/>
+                <w:lang w:val="en-US"/>
+              </w:rPr>
+            </w:pPr>
+            <w:r>
+              <w:rPr>
+                <w:b/>
+                <w:lang w:val="en-US"/>
+              </w:rPr>
+              <w:t xml:space="preserve">JOONATAN </w:t>
+            </w:r>
+          </w:p>
+        </w:tc>
+        <w:tc>
+          <w:tcPr>
+            <w:tcW w:w="586" w:type="dxa"/>
+          </w:tcPr>
+          <w:p>
+            <w:pPr>
+              <w:spacing w:line="240" w:lineRule="auto"/>
+              <w:ind w:firstLine="0"/>
+              <w:jc w:val="center"/>
+              <w:rPr>
+                <w:lang w:val="en-US"/>
+              </w:rPr>
+            </w:pPr>
+            <w:r>
+              <w:rPr>
+                <w:lang w:val="en-US"/>
+              </w:rPr>
+              <w:t>X</w:t>
+            </w:r>
+          </w:p>
+        </w:tc>
+        <w:tc>
+          <w:tcPr>
+            <w:tcW w:w="548" w:type="dxa"/>
+          </w:tcPr>
+          <w:p>
+            <w:pPr>
+              <w:spacing w:line="240" w:lineRule="auto"/>
+              <w:ind w:firstLine="0"/>
+              <w:jc w:val="center"/>
               <w:rPr>
                 <w:lang w:val="en-US"/>
               </w:rPr>
@@ -1890,12 +2624,97 @@
         </w:tc>
         <w:tc>
           <w:tcPr>
-            <w:tcW w:w="498" w:type="dxa"/>
+            <w:tcW w:w="708" w:type="dxa"/>
           </w:tcPr>
           <w:p>
             <w:pPr>
               <w:spacing w:line="240" w:lineRule="auto"/>
               <w:ind w:firstLine="0"/>
+              <w:jc w:val="center"/>
+              <w:rPr>
+                <w:lang w:val="en-US"/>
+              </w:rPr>
+            </w:pPr>
+            <w:r>
+              <w:rPr>
+                <w:lang w:val="en-US"/>
+              </w:rPr>
+              <w:t>X</w:t>
+            </w:r>
+          </w:p>
+        </w:tc>
+        <w:tc>
+          <w:tcPr>
+            <w:tcW w:w="709" w:type="dxa"/>
+          </w:tcPr>
+          <w:p>
+            <w:pPr>
+              <w:spacing w:line="240" w:lineRule="auto"/>
+              <w:ind w:firstLine="0"/>
+              <w:jc w:val="center"/>
+              <w:rPr>
+                <w:lang w:val="en-US"/>
+              </w:rPr>
+            </w:pPr>
+            <w:r>
+              <w:rPr>
+                <w:lang w:val="en-US"/>
+              </w:rPr>
+              <w:t>X</w:t>
+            </w:r>
+          </w:p>
+        </w:tc>
+        <w:tc>
+          <w:tcPr>
+            <w:tcW w:w="425" w:type="dxa"/>
+          </w:tcPr>
+          <w:p>
+            <w:pPr>
+              <w:spacing w:line="240" w:lineRule="auto"/>
+              <w:ind w:firstLine="0"/>
+              <w:jc w:val="center"/>
+              <w:rPr>
+                <w:lang w:val="en-US"/>
+              </w:rPr>
+            </w:pPr>
+            <w:r>
+              <w:rPr>
+                <w:lang w:val="en-US"/>
+              </w:rPr>
+              <w:t>X</w:t>
+            </w:r>
+          </w:p>
+        </w:tc>
+        <w:tc>
+          <w:tcPr>
+            <w:tcW w:w="567" w:type="dxa"/>
+          </w:tcPr>
+          <w:p>
+            <w:pPr>
+              <w:spacing w:line="240" w:lineRule="auto"/>
+              <w:ind w:firstLine="0"/>
+              <w:jc w:val="center"/>
+              <w:rPr>
+                <w:lang w:val="en-US"/>
+              </w:rPr>
+            </w:pPr>
+            <w:r>
+              <w:rPr>
+                <w:lang w:val="en-US"/>
+              </w:rPr>
+              <w:t>X</w:t>
+            </w:r>
+          </w:p>
+        </w:tc>
+        <w:tc>
+          <w:tcPr>
+            <w:tcW w:w="567" w:type="dxa"/>
+          </w:tcPr>
+          <w:p>
+            <w:pPr>
+              <w:spacing w:line="240" w:lineRule="auto"/>
+              <w:ind w:firstLine="0"/>
+              <w:jc w:val="center"/>
               <w:rPr>
                 <w:lang w:val="en-US"/>
               </w:rPr>
@@ -1904,12 +2723,97 @@
         </w:tc>
         <w:tc>
           <w:tcPr>
-            <w:tcW w:w="498" w:type="dxa"/>
+            <w:tcW w:w="1560" w:type="dxa"/>
           </w:tcPr>
           <w:p>
             <w:pPr>
               <w:spacing w:line="240" w:lineRule="auto"/>
               <w:ind w:firstLine="0"/>
+              <w:jc w:val="center"/>
+              <w:rPr>
+                <w:lang w:val="en-US"/>
+              </w:rPr>
+            </w:pPr>
+          </w:p>
+        </w:tc>
+      </w:tr>
+      <w:tr>
+        <w:trPr>
+          <w:jc w:val="center"/>
+        </w:trPr>
+        <w:tc>
+          <w:tcPr>
+            <w:tcW w:w="1702" w:type="dxa"/>
+          </w:tcPr>
+          <w:p>
+            <w:pPr>
+              <w:spacing w:line="240" w:lineRule="auto"/>
+              <w:ind w:firstLine="0"/>
+              <w:rPr>
+                <w:b/>
+                <w:lang w:val="en-US"/>
+              </w:rPr>
+            </w:pPr>
+            <w:r>
+              <w:rPr>
+                <w:b/>
+                <w:lang w:val="en-US"/>
+              </w:rPr>
+              <w:t>ROMAN</w:t>
+            </w:r>
+          </w:p>
+        </w:tc>
+        <w:tc>
+          <w:tcPr>
+            <w:tcW w:w="586" w:type="dxa"/>
+          </w:tcPr>
+          <w:p>
+            <w:pPr>
+              <w:spacing w:line="240" w:lineRule="auto"/>
+              <w:ind w:firstLine="0"/>
+              <w:jc w:val="center"/>
+              <w:rPr>
+                <w:lang w:val="en-US"/>
+              </w:rPr>
+            </w:pPr>
+            <w:r>
+              <w:rPr>
+                <w:lang w:val="en-US"/>
+              </w:rPr>
+              <w:t>X</w:t>
+            </w:r>
+          </w:p>
+        </w:tc>
+        <w:tc>
+          <w:tcPr>
+            <w:tcW w:w="548" w:type="dxa"/>
+          </w:tcPr>
+          <w:p>
+            <w:pPr>
+              <w:spacing w:line="240" w:lineRule="auto"/>
+              <w:ind w:firstLine="0"/>
+              <w:jc w:val="center"/>
+              <w:rPr>
+                <w:lang w:val="en-US"/>
+              </w:rPr>
+            </w:pPr>
+            <w:r>
+              <w:rPr>
+                <w:lang w:val="en-US"/>
+              </w:rPr>
+              <w:t>X</w:t>
+            </w:r>
+          </w:p>
+        </w:tc>
+        <w:tc>
+          <w:tcPr>
+            <w:tcW w:w="708" w:type="dxa"/>
+          </w:tcPr>
+          <w:p>
+            <w:pPr>
+              <w:spacing w:line="240" w:lineRule="auto"/>
+              <w:ind w:firstLine="0"/>
+              <w:jc w:val="center"/>
               <w:rPr>
                 <w:lang w:val="en-US"/>
               </w:rPr>
@@ -1918,42 +2822,55 @@
         </w:tc>
         <w:tc>
           <w:tcPr>
-            <w:tcW w:w="422" w:type="dxa"/>
+            <w:tcW w:w="709" w:type="dxa"/>
           </w:tcPr>
           <w:p>
             <w:pPr>
               <w:spacing w:line="240" w:lineRule="auto"/>
               <w:ind w:firstLine="0"/>
+              <w:jc w:val="center"/>
               <w:rPr>
                 <w:lang w:val="en-US"/>
               </w:rPr>
             </w:pPr>
+            <w:r>
+              <w:rPr>
+                <w:lang w:val="en-US"/>
+              </w:rPr>
+              <w:t>X</w:t>
+            </w:r>
           </w:p>
         </w:tc>
         <w:tc>
           <w:tcPr>
-            <w:tcW w:w="5097" w:type="dxa"/>
+            <w:tcW w:w="425" w:type="dxa"/>
           </w:tcPr>
           <w:p>
             <w:pPr>
               <w:spacing w:line="240" w:lineRule="auto"/>
               <w:ind w:firstLine="0"/>
+              <w:jc w:val="center"/>
               <w:rPr>
                 <w:lang w:val="en-US"/>
               </w:rPr>
             </w:pPr>
+            <w:r>
+              <w:rPr>
+                <w:lang w:val="en-US"/>
+              </w:rPr>
+              <w:t>X</w:t>
+            </w:r>
           </w:p>
         </w:tc>
-      </w:tr>
-      <w:tr>
         <w:tc>
           <w:tcPr>
-            <w:tcW w:w="1753" w:type="dxa"/>
+            <w:tcW w:w="567" w:type="dxa"/>
           </w:tcPr>
           <w:p>
             <w:pPr>
               <w:spacing w:line="240" w:lineRule="auto"/>
               <w:ind w:firstLine="0"/>
+              <w:jc w:val="center"/>
               <w:rPr>
                 <w:lang w:val="en-US"/>
               </w:rPr>
@@ -1962,32 +2879,40 @@
               <w:rPr>
                 <w:lang w:val="en-US"/>
               </w:rPr>
-              <w:t xml:space="preserve">HEISKANEN J. </w:t>
+              <w:t>X</w:t>
             </w:r>
           </w:p>
         </w:tc>
         <w:tc>
           <w:tcPr>
-            <w:tcW w:w="520" w:type="dxa"/>
+            <w:tcW w:w="567" w:type="dxa"/>
           </w:tcPr>
           <w:p>
             <w:pPr>
               <w:spacing w:line="240" w:lineRule="auto"/>
               <w:ind w:firstLine="0"/>
+              <w:jc w:val="center"/>
               <w:rPr>
                 <w:lang w:val="en-US"/>
               </w:rPr>
             </w:pPr>
+            <w:r>
+              <w:rPr>
+                <w:lang w:val="en-US"/>
+              </w:rPr>
+              <w:t>X</w:t>
+            </w:r>
           </w:p>
         </w:tc>
         <w:tc>
           <w:tcPr>
-            <w:tcW w:w="557" w:type="dxa"/>
+            <w:tcW w:w="1560" w:type="dxa"/>
           </w:tcPr>
           <w:p>
             <w:pPr>
               <w:spacing w:line="240" w:lineRule="auto"/>
               <w:ind w:firstLine="0"/>
+              <w:jc w:val="center"/>
               <w:rPr>
                 <w:lang w:val="en-US"/>
               </w:rPr>
@@ -1998,200 +2923,59 @@
               </w:rPr>
               <w:t>X</w:t>
             </w:r>
-          </w:p>
-        </w:tc>
-        <w:tc>
-          <w:tcPr>
-            <w:tcW w:w="498" w:type="dxa"/>
-          </w:tcPr>
-          <w:p>
-            <w:pPr>
-              <w:spacing w:line="240" w:lineRule="auto"/>
-              <w:ind w:firstLine="0"/>
-              <w:rPr>
-                <w:lang w:val="en-US"/>
-              </w:rPr>
-            </w:pPr>
-          </w:p>
-        </w:tc>
-        <w:tc>
-          <w:tcPr>
-            <w:tcW w:w="498" w:type="dxa"/>
-          </w:tcPr>
-          <w:p>
-            <w:pPr>
-              <w:spacing w:line="240" w:lineRule="auto"/>
-              <w:ind w:firstLine="0"/>
-              <w:rPr>
-                <w:lang w:val="en-US"/>
-              </w:rPr>
-            </w:pPr>
-          </w:p>
-        </w:tc>
-        <w:tc>
-          <w:tcPr>
-            <w:tcW w:w="422" w:type="dxa"/>
-          </w:tcPr>
-          <w:p>
-            <w:pPr>
-              <w:spacing w:line="240" w:lineRule="auto"/>
-              <w:ind w:firstLine="0"/>
-              <w:rPr>
-                <w:lang w:val="en-US"/>
-              </w:rPr>
-            </w:pPr>
-          </w:p>
-        </w:tc>
-        <w:tc>
-          <w:tcPr>
-            <w:tcW w:w="5097" w:type="dxa"/>
-          </w:tcPr>
-          <w:p>
-            <w:pPr>
-              <w:spacing w:line="240" w:lineRule="auto"/>
-              <w:ind w:firstLine="0"/>
-              <w:rPr>
-                <w:lang w:val="en-US"/>
-              </w:rPr>
-            </w:pPr>
-          </w:p>
-        </w:tc>
-      </w:tr>
-      <w:tr>
-        <w:tc>
-          <w:tcPr>
-            <w:tcW w:w="1753" w:type="dxa"/>
-          </w:tcPr>
-          <w:p>
-            <w:pPr>
-              <w:spacing w:line="240" w:lineRule="auto"/>
-              <w:ind w:firstLine="0"/>
-              <w:rPr>
-                <w:lang w:val="en-US"/>
-              </w:rPr>
-            </w:pPr>
-            <w:r>
-              <w:rPr>
-                <w:lang w:val="en-US"/>
-              </w:rPr>
-              <w:t>NESTEROV R.</w:t>
-            </w:r>
-          </w:p>
-        </w:tc>
-        <w:tc>
-          <w:tcPr>
-            <w:tcW w:w="520" w:type="dxa"/>
-          </w:tcPr>
-          <w:p>
-            <w:pPr>
-              <w:spacing w:line="240" w:lineRule="auto"/>
-              <w:ind w:firstLine="0"/>
-              <w:rPr>
-                <w:lang w:val="en-US"/>
-              </w:rPr>
-            </w:pPr>
-          </w:p>
-        </w:tc>
-        <w:tc>
-          <w:tcPr>
-            <w:tcW w:w="557" w:type="dxa"/>
-          </w:tcPr>
-          <w:p>
-            <w:pPr>
-              <w:spacing w:line="240" w:lineRule="auto"/>
-              <w:ind w:firstLine="0"/>
-              <w:rPr>
-                <w:lang w:val="en-US"/>
-              </w:rPr>
-            </w:pPr>
-          </w:p>
-        </w:tc>
-        <w:tc>
-          <w:tcPr>
-            <w:tcW w:w="498" w:type="dxa"/>
-          </w:tcPr>
-          <w:p>
-            <w:pPr>
-              <w:spacing w:line="240" w:lineRule="auto"/>
-              <w:ind w:firstLine="0"/>
-              <w:rPr>
-                <w:lang w:val="en-US"/>
-              </w:rPr>
-            </w:pPr>
-            <w:r>
-              <w:rPr>
-                <w:lang w:val="en-US"/>
-              </w:rPr>
-              <w:t>X</w:t>
-            </w:r>
-          </w:p>
-        </w:tc>
-        <w:tc>
-          <w:tcPr>
-            <w:tcW w:w="498" w:type="dxa"/>
-          </w:tcPr>
-          <w:p>
-            <w:pPr>
-              <w:spacing w:line="240" w:lineRule="auto"/>
-              <w:ind w:firstLine="0"/>
-              <w:rPr>
-                <w:lang w:val="en-US"/>
-              </w:rPr>
-            </w:pPr>
-          </w:p>
-        </w:tc>
-        <w:tc>
-          <w:tcPr>
-            <w:tcW w:w="422" w:type="dxa"/>
-          </w:tcPr>
-          <w:p>
-            <w:pPr>
-              <w:spacing w:line="240" w:lineRule="auto"/>
-              <w:ind w:firstLine="0"/>
-              <w:rPr>
-                <w:lang w:val="en-US"/>
-              </w:rPr>
-            </w:pPr>
-            <w:r>
-              <w:rPr>
-                <w:lang w:val="en-US"/>
-              </w:rPr>
-              <w:t>X</w:t>
-            </w:r>
-          </w:p>
-        </w:tc>
-        <w:tc>
-          <w:tcPr>
-            <w:tcW w:w="5097" w:type="dxa"/>
-          </w:tcPr>
-          <w:p>
-            <w:pPr>
-              <w:spacing w:line="240" w:lineRule="auto"/>
-              <w:ind w:firstLine="0"/>
-              <w:rPr>
-                <w:lang w:val="en-US"/>
-              </w:rPr>
-            </w:pPr>
           </w:p>
         </w:tc>
       </w:tr>
     </w:tbl>
     <w:p>
       <w:pPr>
+        <w:spacing w:before="240"/>
+        <w:rPr>
+          <w:lang w:val="en-US"/>
+        </w:rPr>
+      </w:pPr>
+      <w:r>
+        <w:rPr>
+          <w:lang w:val="en-US"/>
+        </w:rPr>
+        <w:t xml:space="preserve">From this table we can observe that each group member was involved in the process of data processing connected both with the database itself development and with the specification of queries needed for the implementation of functions briefly discussed in the previous </w:t>
+      </w:r>
+      <w:proofErr w:type="spellStart"/>
+      <w:r>
+        <w:rPr>
+          <w:lang w:val="en-US"/>
+        </w:rPr>
+        <w:t>secrtion</w:t>
+      </w:r>
+      <w:proofErr w:type="spellEnd"/>
+      <w:r>
+        <w:rPr>
+          <w:lang w:val="en-US"/>
+        </w:rPr>
+        <w:t xml:space="preserve"> (they will be described below in the form of use cases).</w:t>
+      </w:r>
+    </w:p>
+    <w:p>
+      <w:pPr>
         <w:pStyle w:val="1"/>
         <w:rPr>
           <w:lang w:val="en-US"/>
         </w:rPr>
       </w:pPr>
-      <w:bookmarkStart w:id="2" w:name="_Toc437900358"/>
-      <w:r>
-        <w:rPr>
-          <w:lang w:val="en-US"/>
-        </w:rPr>
-        <w:lastRenderedPageBreak/>
+      <w:bookmarkStart w:id="3" w:name="_Toc437900358"/>
+      <w:r>
+        <w:rPr>
+          <w:lang w:val="en-US"/>
+        </w:rPr>
+        <w:t xml:space="preserve"> </w:t>
+      </w:r>
+      <w:r>
+        <w:rPr>
+          <w:lang w:val="en-US"/>
+        </w:rPr>
         <w:t>Application Functions and Features</w:t>
       </w:r>
-      <w:bookmarkEnd w:id="2"/>
+      <w:bookmarkEnd w:id="3"/>
     </w:p>
     <w:p>
       <w:pPr>
@@ -2227,40 +3011,2137 @@
           <w:lang w:val="en-US"/>
         </w:rPr>
       </w:pPr>
-      <w:bookmarkStart w:id="3" w:name="_Toc437900359"/>
+      <w:bookmarkStart w:id="4" w:name="_Toc437900359"/>
       <w:r>
         <w:rPr>
           <w:lang w:val="en-US"/>
         </w:rPr>
         <w:t>Use cases</w:t>
       </w:r>
-      <w:bookmarkEnd w:id="3"/>
-    </w:p>
-    <w:p>
-      <w:pPr>
-        <w:rPr>
-          <w:i/>
-          <w:lang w:val="en-US"/>
-        </w:rPr>
-      </w:pPr>
-      <w:r>
-        <w:rPr>
-          <w:i/>
-          <w:lang w:val="en-US"/>
-        </w:rPr>
-        <w:t>Use Case 1: ….</w:t>
-      </w:r>
-    </w:p>
-    <w:p>
-      <w:pPr>
-        <w:rPr>
-          <w:i/>
-          <w:lang w:val="en-US"/>
-        </w:rPr>
-      </w:pPr>
-      <w:r>
-        <w:rPr>
-          <w:i/>
+      <w:bookmarkEnd w:id="4"/>
+    </w:p>
+    <w:p>
+      <w:pPr>
+        <w:rPr>
+          <w:lang w:val="en-US"/>
+        </w:rPr>
+      </w:pPr>
+      <w:r>
+        <w:rPr>
+          <w:lang w:val="en-US"/>
+        </w:rPr>
+        <w:t>There was identified two main roles of the system end-users as follows:</w:t>
+      </w:r>
+    </w:p>
+    <w:p>
+      <w:pPr>
+        <w:pStyle w:val="a6"/>
+        <w:numPr>
+          <w:ilvl w:val="0"/>
+          <w:numId w:val="6"/>
+        </w:numPr>
+        <w:rPr>
+          <w:lang w:val="en-US"/>
+        </w:rPr>
+      </w:pPr>
+      <w:r>
+        <w:rPr>
+          <w:lang w:val="en-US"/>
+        </w:rPr>
+        <w:t>administrator (or admin) who is able to do many data-sensitive operations without restrictions;</w:t>
+      </w:r>
+    </w:p>
+    <w:p>
+      <w:pPr>
+        <w:pStyle w:val="a6"/>
+        <w:numPr>
+          <w:ilvl w:val="0"/>
+          <w:numId w:val="6"/>
+        </w:numPr>
+        <w:rPr>
+          <w:lang w:val="en-US"/>
+        </w:rPr>
+      </w:pPr>
+      <w:proofErr w:type="gramStart"/>
+      <w:r>
+        <w:rPr>
+          <w:lang w:val="en-US"/>
+        </w:rPr>
+        <w:t>ordinary</w:t>
+      </w:r>
+      <w:proofErr w:type="gramEnd"/>
+      <w:r>
+        <w:rPr>
+          <w:lang w:val="en-US"/>
+        </w:rPr>
+        <w:t xml:space="preserve"> user (bicycle outlet shop assistant) able to do the operation concerning the bicycle outlet disposal</w:t>
+      </w:r>
+      <w:r>
+        <w:rPr>
+          <w:lang w:val="en-US"/>
+        </w:rPr>
+        <w:t>, rent-return operations and statistics viewing.</w:t>
+      </w:r>
+    </w:p>
+    <w:p>
+      <w:pPr>
+        <w:rPr>
+          <w:lang w:val="en-US"/>
+        </w:rPr>
+      </w:pPr>
+      <w:r>
+        <w:rPr>
+          <w:lang w:val="en-US"/>
+        </w:rPr>
+        <w:t xml:space="preserve">The following use cases </w:t>
+      </w:r>
+      <w:proofErr w:type="gramStart"/>
+      <w:r>
+        <w:rPr>
+          <w:lang w:val="en-US"/>
+        </w:rPr>
+        <w:t>were identified</w:t>
+      </w:r>
+      <w:proofErr w:type="gramEnd"/>
+      <w:r>
+        <w:rPr>
+          <w:lang w:val="en-US"/>
+        </w:rPr>
+        <w:t xml:space="preserve"> for the Admin:</w:t>
+      </w:r>
+    </w:p>
+    <w:p>
+      <w:pPr>
+        <w:ind w:firstLine="0"/>
+        <w:rPr>
+          <w:rFonts w:cs="Times New Roman"/>
+          <w:b/>
+          <w:i/>
+          <w:lang w:val="en-GB"/>
+        </w:rPr>
+      </w:pPr>
+      <w:r>
+        <w:rPr>
+          <w:rFonts w:cs="Times New Roman"/>
+          <w:b/>
+          <w:i/>
+          <w:lang w:val="en-GB"/>
+        </w:rPr>
+        <w:t>Use Case 1: Add bicycle to database</w:t>
+      </w:r>
+    </w:p>
+    <w:p>
+      <w:pPr>
+        <w:ind w:firstLine="0"/>
+        <w:rPr>
+          <w:rFonts w:cs="Times New Roman"/>
+          <w:lang w:val="en-GB"/>
+        </w:rPr>
+      </w:pPr>
+      <w:r>
+        <w:rPr>
+          <w:rFonts w:cs="Times New Roman"/>
+          <w:i/>
+          <w:lang w:val="en-GB"/>
+        </w:rPr>
+        <w:t xml:space="preserve">Primary Actor: </w:t>
+      </w:r>
+      <w:r>
+        <w:rPr>
+          <w:rFonts w:cs="Times New Roman"/>
+          <w:lang w:val="en-GB"/>
+        </w:rPr>
+        <w:t>Admin</w:t>
+      </w:r>
+    </w:p>
+    <w:p>
+      <w:pPr>
+        <w:ind w:firstLine="0"/>
+        <w:rPr>
+          <w:rFonts w:cs="Times New Roman"/>
+          <w:lang w:val="en-GB"/>
+        </w:rPr>
+      </w:pPr>
+      <w:r>
+        <w:rPr>
+          <w:rFonts w:cs="Times New Roman"/>
+          <w:i/>
+          <w:lang w:val="en-GB"/>
+        </w:rPr>
+        <w:t xml:space="preserve">Scope: </w:t>
+      </w:r>
+      <w:r>
+        <w:rPr>
+          <w:rFonts w:cs="Times New Roman"/>
+          <w:lang w:val="en-GB"/>
+        </w:rPr>
+        <w:t>Admin dashboard</w:t>
+      </w:r>
+    </w:p>
+    <w:p>
+      <w:pPr>
+        <w:ind w:firstLine="0"/>
+        <w:rPr>
+          <w:rFonts w:cs="Times New Roman"/>
+          <w:lang w:val="en-GB"/>
+        </w:rPr>
+      </w:pPr>
+      <w:r>
+        <w:rPr>
+          <w:rFonts w:cs="Times New Roman"/>
+          <w:i/>
+          <w:lang w:val="en-GB"/>
+        </w:rPr>
+        <w:t xml:space="preserve">Brief: </w:t>
+      </w:r>
+      <w:r>
+        <w:rPr>
+          <w:rFonts w:cs="Times New Roman"/>
+          <w:lang w:val="en-GB"/>
+        </w:rPr>
+        <w:t>The admin adds a new bicycle by clicking the Add New Bicycle –button, inputting the required information into the appropriate fields on the form and clicking “Save”.</w:t>
+      </w:r>
+    </w:p>
+    <w:p>
+      <w:pPr>
+        <w:ind w:firstLine="0"/>
+        <w:rPr>
+          <w:rFonts w:cs="Times New Roman"/>
+          <w:lang w:val="en-GB"/>
+        </w:rPr>
+      </w:pPr>
+    </w:p>
+    <w:p>
+      <w:pPr>
+        <w:ind w:firstLine="0"/>
+        <w:rPr>
+          <w:rFonts w:cs="Times New Roman"/>
+          <w:b/>
+          <w:i/>
+          <w:lang w:val="en-GB"/>
+        </w:rPr>
+      </w:pPr>
+      <w:r>
+        <w:rPr>
+          <w:rFonts w:cs="Times New Roman"/>
+          <w:b/>
+          <w:i/>
+          <w:lang w:val="en-GB"/>
+        </w:rPr>
+        <w:t>Use Case 2: View all bicycles in database</w:t>
+      </w:r>
+    </w:p>
+    <w:p>
+      <w:pPr>
+        <w:ind w:firstLine="0"/>
+        <w:rPr>
+          <w:rFonts w:cs="Times New Roman"/>
+          <w:lang w:val="en-GB"/>
+        </w:rPr>
+      </w:pPr>
+      <w:r>
+        <w:rPr>
+          <w:rFonts w:cs="Times New Roman"/>
+          <w:i/>
+          <w:lang w:val="en-GB"/>
+        </w:rPr>
+        <w:t xml:space="preserve">Primary Actor: </w:t>
+      </w:r>
+      <w:r>
+        <w:rPr>
+          <w:rFonts w:cs="Times New Roman"/>
+          <w:lang w:val="en-GB"/>
+        </w:rPr>
+        <w:t>Admin</w:t>
+      </w:r>
+    </w:p>
+    <w:p>
+      <w:pPr>
+        <w:ind w:firstLine="0"/>
+        <w:rPr>
+          <w:rFonts w:cs="Times New Roman"/>
+          <w:lang w:val="en-GB"/>
+        </w:rPr>
+      </w:pPr>
+      <w:r>
+        <w:rPr>
+          <w:rFonts w:cs="Times New Roman"/>
+          <w:i/>
+          <w:lang w:val="en-GB"/>
+        </w:rPr>
+        <w:t xml:space="preserve">Scope: </w:t>
+      </w:r>
+      <w:r>
+        <w:rPr>
+          <w:rFonts w:cs="Times New Roman"/>
+          <w:lang w:val="en-GB"/>
+        </w:rPr>
+        <w:t>Admin dashboard</w:t>
+      </w:r>
+    </w:p>
+    <w:p>
+      <w:pPr>
+        <w:ind w:firstLine="0"/>
+        <w:rPr>
+          <w:rFonts w:cs="Times New Roman"/>
+          <w:lang w:val="en-GB"/>
+        </w:rPr>
+      </w:pPr>
+      <w:r>
+        <w:rPr>
+          <w:rFonts w:cs="Times New Roman"/>
+          <w:i/>
+          <w:lang w:val="en-GB"/>
+        </w:rPr>
+        <w:t xml:space="preserve">Brief: </w:t>
+      </w:r>
+      <w:r>
+        <w:rPr>
+          <w:rFonts w:cs="Times New Roman"/>
+          <w:lang w:val="en-GB"/>
+        </w:rPr>
+        <w:t>Admin presses the View All Bicycles button and gets a table with all the data on all saved bicycles.</w:t>
+      </w:r>
+    </w:p>
+    <w:p>
+      <w:pPr>
+        <w:ind w:firstLine="0"/>
+        <w:rPr>
+          <w:rFonts w:cs="Times New Roman"/>
+          <w:b/>
+          <w:i/>
+          <w:lang w:val="en-GB"/>
+        </w:rPr>
+      </w:pPr>
+    </w:p>
+    <w:p>
+      <w:pPr>
+        <w:ind w:firstLine="0"/>
+        <w:rPr>
+          <w:rFonts w:cs="Times New Roman"/>
+          <w:b/>
+          <w:i/>
+          <w:lang w:val="en-GB"/>
+        </w:rPr>
+      </w:pPr>
+      <w:r>
+        <w:rPr>
+          <w:rFonts w:cs="Times New Roman"/>
+          <w:b/>
+          <w:i/>
+          <w:lang w:val="en-GB"/>
+        </w:rPr>
+        <w:t>Use Case 3: Add a new bicycle brand</w:t>
+      </w:r>
+    </w:p>
+    <w:p>
+      <w:pPr>
+        <w:ind w:firstLine="0"/>
+        <w:rPr>
+          <w:rFonts w:cs="Times New Roman"/>
+          <w:lang w:val="en-GB"/>
+        </w:rPr>
+      </w:pPr>
+      <w:r>
+        <w:rPr>
+          <w:rFonts w:cs="Times New Roman"/>
+          <w:i/>
+          <w:lang w:val="en-GB"/>
+        </w:rPr>
+        <w:t xml:space="preserve">Primary Actor: </w:t>
+      </w:r>
+      <w:r>
+        <w:rPr>
+          <w:rFonts w:cs="Times New Roman"/>
+          <w:lang w:val="en-GB"/>
+        </w:rPr>
+        <w:t>Admin</w:t>
+      </w:r>
+    </w:p>
+    <w:p>
+      <w:pPr>
+        <w:ind w:firstLine="0"/>
+        <w:rPr>
+          <w:rFonts w:cs="Times New Roman"/>
+          <w:lang w:val="en-GB"/>
+        </w:rPr>
+      </w:pPr>
+      <w:r>
+        <w:rPr>
+          <w:rFonts w:cs="Times New Roman"/>
+          <w:i/>
+          <w:lang w:val="en-GB"/>
+        </w:rPr>
+        <w:t xml:space="preserve">Scope: </w:t>
+      </w:r>
+      <w:r>
+        <w:rPr>
+          <w:rFonts w:cs="Times New Roman"/>
+          <w:lang w:val="en-GB"/>
+        </w:rPr>
+        <w:t>Admin dashboard</w:t>
+      </w:r>
+    </w:p>
+    <w:p>
+      <w:pPr>
+        <w:ind w:firstLine="0"/>
+        <w:rPr>
+          <w:rFonts w:cs="Times New Roman"/>
+          <w:lang w:val="en-GB"/>
+        </w:rPr>
+      </w:pPr>
+      <w:r>
+        <w:rPr>
+          <w:rFonts w:cs="Times New Roman"/>
+          <w:i/>
+          <w:lang w:val="en-GB"/>
+        </w:rPr>
+        <w:t xml:space="preserve">Brief: </w:t>
+      </w:r>
+      <w:r>
+        <w:rPr>
+          <w:rFonts w:cs="Times New Roman"/>
+          <w:lang w:val="en-GB"/>
+        </w:rPr>
+        <w:t xml:space="preserve">The admin adds a new bicycle brand by clicking the Add New Bicycle Brand </w:t>
+      </w:r>
+      <w:r>
+        <w:rPr>
+          <w:rFonts w:cs="Times New Roman"/>
+          <w:lang w:val="en-GB"/>
+        </w:rPr>
+        <w:t>-b</w:t>
+      </w:r>
+      <w:r>
+        <w:rPr>
+          <w:rFonts w:cs="Times New Roman"/>
+          <w:lang w:val="en-GB"/>
+        </w:rPr>
+        <w:t>utton, inputting the brand name into the form and clicking “Save”.</w:t>
+      </w:r>
+    </w:p>
+    <w:p>
+      <w:pPr>
+        <w:ind w:firstLine="0"/>
+        <w:rPr>
+          <w:rFonts w:cs="Times New Roman"/>
+          <w:b/>
+          <w:i/>
+          <w:lang w:val="en-GB"/>
+        </w:rPr>
+      </w:pPr>
+    </w:p>
+    <w:p>
+      <w:pPr>
+        <w:ind w:firstLine="0"/>
+        <w:rPr>
+          <w:rFonts w:cs="Times New Roman"/>
+          <w:b/>
+          <w:i/>
+          <w:lang w:val="en-GB"/>
+        </w:rPr>
+      </w:pPr>
+      <w:r>
+        <w:rPr>
+          <w:rFonts w:cs="Times New Roman"/>
+          <w:b/>
+          <w:i/>
+          <w:lang w:val="en-GB"/>
+        </w:rPr>
+        <w:t>Use Case 4: View all bicycle brands</w:t>
+      </w:r>
+    </w:p>
+    <w:p>
+      <w:pPr>
+        <w:ind w:firstLine="0"/>
+        <w:rPr>
+          <w:rFonts w:cs="Times New Roman"/>
+          <w:lang w:val="en-GB"/>
+        </w:rPr>
+      </w:pPr>
+      <w:r>
+        <w:rPr>
+          <w:rFonts w:cs="Times New Roman"/>
+          <w:i/>
+          <w:lang w:val="en-GB"/>
+        </w:rPr>
+        <w:t xml:space="preserve">Primary Actor: </w:t>
+      </w:r>
+      <w:r>
+        <w:rPr>
+          <w:rFonts w:cs="Times New Roman"/>
+          <w:lang w:val="en-GB"/>
+        </w:rPr>
+        <w:t>Admin</w:t>
+      </w:r>
+    </w:p>
+    <w:p>
+      <w:pPr>
+        <w:ind w:firstLine="0"/>
+        <w:rPr>
+          <w:rFonts w:cs="Times New Roman"/>
+          <w:lang w:val="en-GB"/>
+        </w:rPr>
+      </w:pPr>
+      <w:r>
+        <w:rPr>
+          <w:rFonts w:cs="Times New Roman"/>
+          <w:i/>
+          <w:lang w:val="en-GB"/>
+        </w:rPr>
+        <w:t xml:space="preserve">Scope: </w:t>
+      </w:r>
+      <w:r>
+        <w:rPr>
+          <w:rFonts w:cs="Times New Roman"/>
+          <w:lang w:val="en-GB"/>
+        </w:rPr>
+        <w:t>Admin dashboard</w:t>
+      </w:r>
+    </w:p>
+    <w:p>
+      <w:pPr>
+        <w:ind w:firstLine="0"/>
+        <w:rPr>
+          <w:rFonts w:cs="Times New Roman"/>
+          <w:lang w:val="en-GB"/>
+        </w:rPr>
+      </w:pPr>
+      <w:r>
+        <w:rPr>
+          <w:rFonts w:cs="Times New Roman"/>
+          <w:i/>
+          <w:lang w:val="en-GB"/>
+        </w:rPr>
+        <w:t xml:space="preserve">Brief: </w:t>
+      </w:r>
+      <w:r>
+        <w:rPr>
+          <w:rFonts w:cs="Times New Roman"/>
+          <w:lang w:val="en-GB"/>
+        </w:rPr>
+        <w:t>Admin presses the View All Bicycle Brands -button and gets a table with the names and ids of saved bicycle brands.</w:t>
+      </w:r>
+    </w:p>
+    <w:p>
+      <w:pPr>
+        <w:ind w:firstLine="0"/>
+        <w:rPr>
+          <w:rFonts w:cs="Times New Roman"/>
+          <w:b/>
+          <w:i/>
+          <w:lang w:val="en-GB"/>
+        </w:rPr>
+      </w:pPr>
+    </w:p>
+    <w:p>
+      <w:pPr>
+        <w:ind w:firstLine="0"/>
+        <w:rPr>
+          <w:rFonts w:cs="Times New Roman"/>
+          <w:b/>
+          <w:i/>
+          <w:lang w:val="en-GB"/>
+        </w:rPr>
+      </w:pPr>
+      <w:r>
+        <w:rPr>
+          <w:rFonts w:cs="Times New Roman"/>
+          <w:b/>
+          <w:i/>
+          <w:lang w:val="en-GB"/>
+        </w:rPr>
+        <w:t>Use Case 5: Add a new bicycle type</w:t>
+      </w:r>
+    </w:p>
+    <w:p>
+      <w:pPr>
+        <w:ind w:firstLine="0"/>
+        <w:rPr>
+          <w:rFonts w:cs="Times New Roman"/>
+          <w:lang w:val="en-GB"/>
+        </w:rPr>
+      </w:pPr>
+      <w:r>
+        <w:rPr>
+          <w:rFonts w:cs="Times New Roman"/>
+          <w:i/>
+          <w:lang w:val="en-GB"/>
+        </w:rPr>
+        <w:t xml:space="preserve">Primary Actor: </w:t>
+      </w:r>
+      <w:r>
+        <w:rPr>
+          <w:rFonts w:cs="Times New Roman"/>
+          <w:lang w:val="en-GB"/>
+        </w:rPr>
+        <w:t>Admin</w:t>
+      </w:r>
+    </w:p>
+    <w:p>
+      <w:pPr>
+        <w:ind w:firstLine="0"/>
+        <w:rPr>
+          <w:rFonts w:cs="Times New Roman"/>
+          <w:lang w:val="en-GB"/>
+        </w:rPr>
+      </w:pPr>
+      <w:r>
+        <w:rPr>
+          <w:rFonts w:cs="Times New Roman"/>
+          <w:i/>
+          <w:lang w:val="en-GB"/>
+        </w:rPr>
+        <w:t xml:space="preserve">Scope: </w:t>
+      </w:r>
+      <w:r>
+        <w:rPr>
+          <w:rFonts w:cs="Times New Roman"/>
+          <w:lang w:val="en-GB"/>
+        </w:rPr>
+        <w:t>Admin dashboard</w:t>
+      </w:r>
+    </w:p>
+    <w:p>
+      <w:pPr>
+        <w:ind w:firstLine="0"/>
+        <w:rPr>
+          <w:rFonts w:cs="Times New Roman"/>
+          <w:lang w:val="en-GB"/>
+        </w:rPr>
+      </w:pPr>
+      <w:r>
+        <w:rPr>
+          <w:rFonts w:cs="Times New Roman"/>
+          <w:i/>
+          <w:lang w:val="en-GB"/>
+        </w:rPr>
+        <w:t xml:space="preserve">Brief: </w:t>
+      </w:r>
+      <w:r>
+        <w:rPr>
+          <w:rFonts w:cs="Times New Roman"/>
+          <w:lang w:val="en-GB"/>
+        </w:rPr>
+        <w:t>The admin adds a new bicycle type by pre</w:t>
+      </w:r>
+      <w:r>
+        <w:rPr>
+          <w:rFonts w:cs="Times New Roman"/>
+          <w:lang w:val="en-GB"/>
+        </w:rPr>
+        <w:t>ssing the Add New Bicycle Type -</w:t>
+      </w:r>
+      <w:r>
+        <w:rPr>
+          <w:rFonts w:cs="Times New Roman"/>
+          <w:lang w:val="en-GB"/>
+        </w:rPr>
+        <w:t>button, inputting the type into the form and clicking “Save”.</w:t>
+      </w:r>
+    </w:p>
+    <w:p>
+      <w:pPr>
+        <w:ind w:firstLine="0"/>
+        <w:rPr>
+          <w:rFonts w:cs="Times New Roman"/>
+          <w:b/>
+          <w:i/>
+          <w:lang w:val="en-GB"/>
+        </w:rPr>
+      </w:pPr>
+    </w:p>
+    <w:p>
+      <w:pPr>
+        <w:ind w:firstLine="0"/>
+        <w:rPr>
+          <w:rFonts w:cs="Times New Roman"/>
+          <w:b/>
+          <w:i/>
+          <w:lang w:val="en-GB"/>
+        </w:rPr>
+      </w:pPr>
+      <w:r>
+        <w:rPr>
+          <w:rFonts w:cs="Times New Roman"/>
+          <w:b/>
+          <w:i/>
+          <w:lang w:val="en-GB"/>
+        </w:rPr>
+        <w:t>Use Case 6: View all bicycle types</w:t>
+      </w:r>
+    </w:p>
+    <w:p>
+      <w:pPr>
+        <w:ind w:firstLine="0"/>
+        <w:rPr>
+          <w:rFonts w:cs="Times New Roman"/>
+          <w:lang w:val="en-GB"/>
+        </w:rPr>
+      </w:pPr>
+      <w:r>
+        <w:rPr>
+          <w:rFonts w:cs="Times New Roman"/>
+          <w:i/>
+          <w:lang w:val="en-GB"/>
+        </w:rPr>
+        <w:t xml:space="preserve">Primary Actor: </w:t>
+      </w:r>
+      <w:r>
+        <w:rPr>
+          <w:rFonts w:cs="Times New Roman"/>
+          <w:lang w:val="en-GB"/>
+        </w:rPr>
+        <w:t>Admin</w:t>
+      </w:r>
+    </w:p>
+    <w:p>
+      <w:pPr>
+        <w:ind w:firstLine="0"/>
+        <w:rPr>
+          <w:rFonts w:cs="Times New Roman"/>
+          <w:lang w:val="en-GB"/>
+        </w:rPr>
+      </w:pPr>
+      <w:r>
+        <w:rPr>
+          <w:rFonts w:cs="Times New Roman"/>
+          <w:i/>
+          <w:lang w:val="en-GB"/>
+        </w:rPr>
+        <w:t xml:space="preserve">Scope: </w:t>
+      </w:r>
+      <w:r>
+        <w:rPr>
+          <w:rFonts w:cs="Times New Roman"/>
+          <w:lang w:val="en-GB"/>
+        </w:rPr>
+        <w:t>Admin dashboard</w:t>
+      </w:r>
+    </w:p>
+    <w:p>
+      <w:pPr>
+        <w:ind w:firstLine="0"/>
+        <w:rPr>
+          <w:rFonts w:cs="Times New Roman"/>
+          <w:lang w:val="en-GB"/>
+        </w:rPr>
+      </w:pPr>
+      <w:r>
+        <w:rPr>
+          <w:rFonts w:cs="Times New Roman"/>
+          <w:i/>
+          <w:lang w:val="en-GB"/>
+        </w:rPr>
+        <w:t xml:space="preserve">Brief: </w:t>
+      </w:r>
+      <w:r>
+        <w:rPr>
+          <w:rFonts w:cs="Times New Roman"/>
+          <w:lang w:val="en-GB"/>
+        </w:rPr>
+        <w:t>Admin presses the View All Bicycle Types -button and gets a table with the names and ids of saved bicycle types.</w:t>
+      </w:r>
+    </w:p>
+    <w:p>
+      <w:pPr>
+        <w:ind w:firstLine="0"/>
+        <w:rPr>
+          <w:rFonts w:cs="Times New Roman"/>
+          <w:b/>
+          <w:i/>
+          <w:lang w:val="en-GB"/>
+        </w:rPr>
+      </w:pPr>
+    </w:p>
+    <w:p>
+      <w:pPr>
+        <w:ind w:firstLine="0"/>
+        <w:rPr>
+          <w:rFonts w:cs="Times New Roman"/>
+          <w:b/>
+          <w:i/>
+          <w:lang w:val="en-GB"/>
+        </w:rPr>
+      </w:pPr>
+      <w:r>
+        <w:rPr>
+          <w:rFonts w:cs="Times New Roman"/>
+          <w:b/>
+          <w:i/>
+          <w:lang w:val="en-GB"/>
+        </w:rPr>
+        <w:t>Use Case 7 Add a new outlet</w:t>
+      </w:r>
+    </w:p>
+    <w:p>
+      <w:pPr>
+        <w:ind w:firstLine="0"/>
+        <w:rPr>
+          <w:rFonts w:cs="Times New Roman"/>
+          <w:lang w:val="en-GB"/>
+        </w:rPr>
+      </w:pPr>
+      <w:r>
+        <w:rPr>
+          <w:rFonts w:cs="Times New Roman"/>
+          <w:i/>
+          <w:lang w:val="en-GB"/>
+        </w:rPr>
+        <w:t xml:space="preserve">Primary Actor: </w:t>
+      </w:r>
+      <w:r>
+        <w:rPr>
+          <w:rFonts w:cs="Times New Roman"/>
+          <w:lang w:val="en-GB"/>
+        </w:rPr>
+        <w:t>Admin</w:t>
+      </w:r>
+    </w:p>
+    <w:p>
+      <w:pPr>
+        <w:ind w:firstLine="0"/>
+        <w:rPr>
+          <w:rFonts w:cs="Times New Roman"/>
+          <w:lang w:val="en-GB"/>
+        </w:rPr>
+      </w:pPr>
+      <w:r>
+        <w:rPr>
+          <w:rFonts w:cs="Times New Roman"/>
+          <w:i/>
+          <w:lang w:val="en-GB"/>
+        </w:rPr>
+        <w:t xml:space="preserve">Scope: </w:t>
+      </w:r>
+      <w:r>
+        <w:rPr>
+          <w:rFonts w:cs="Times New Roman"/>
+          <w:lang w:val="en-GB"/>
+        </w:rPr>
+        <w:t>Admin dashboard</w:t>
+      </w:r>
+    </w:p>
+    <w:p>
+      <w:pPr>
+        <w:ind w:firstLine="0"/>
+        <w:rPr>
+          <w:rFonts w:cs="Times New Roman"/>
+          <w:lang w:val="en-GB"/>
+        </w:rPr>
+      </w:pPr>
+      <w:r>
+        <w:rPr>
+          <w:rFonts w:cs="Times New Roman"/>
+          <w:i/>
+          <w:lang w:val="en-GB"/>
+        </w:rPr>
+        <w:t xml:space="preserve">Brief: </w:t>
+      </w:r>
+      <w:r>
+        <w:rPr>
+          <w:rFonts w:cs="Times New Roman"/>
+          <w:lang w:val="en-GB"/>
+        </w:rPr>
+        <w:t>The admin adds a new outlet by inputting the name and address of the outlet into the form and clicking “Save”.</w:t>
+      </w:r>
+    </w:p>
+    <w:p>
+      <w:pPr>
+        <w:ind w:firstLine="0"/>
+        <w:rPr>
+          <w:rFonts w:cs="Times New Roman"/>
+          <w:b/>
+          <w:i/>
+          <w:lang w:val="en-GB"/>
+        </w:rPr>
+      </w:pPr>
+    </w:p>
+    <w:p>
+      <w:pPr>
+        <w:ind w:firstLine="0"/>
+        <w:rPr>
+          <w:rFonts w:cs="Times New Roman"/>
+          <w:b/>
+          <w:i/>
+          <w:lang w:val="en-GB"/>
+        </w:rPr>
+      </w:pPr>
+      <w:r>
+        <w:rPr>
+          <w:rFonts w:cs="Times New Roman"/>
+          <w:b/>
+          <w:i/>
+          <w:lang w:val="en-GB"/>
+        </w:rPr>
+        <w:t>Use Case 8: View all outlets</w:t>
+      </w:r>
+    </w:p>
+    <w:p>
+      <w:pPr>
+        <w:ind w:firstLine="0"/>
+        <w:rPr>
+          <w:rFonts w:cs="Times New Roman"/>
+          <w:lang w:val="en-GB"/>
+        </w:rPr>
+      </w:pPr>
+      <w:r>
+        <w:rPr>
+          <w:rFonts w:cs="Times New Roman"/>
+          <w:i/>
+          <w:lang w:val="en-GB"/>
+        </w:rPr>
+        <w:t xml:space="preserve">Primary Actor: </w:t>
+      </w:r>
+      <w:r>
+        <w:rPr>
+          <w:rFonts w:cs="Times New Roman"/>
+          <w:lang w:val="en-GB"/>
+        </w:rPr>
+        <w:t>Admin</w:t>
+      </w:r>
+    </w:p>
+    <w:p>
+      <w:pPr>
+        <w:ind w:firstLine="0"/>
+        <w:rPr>
+          <w:rFonts w:cs="Times New Roman"/>
+          <w:lang w:val="en-GB"/>
+        </w:rPr>
+      </w:pPr>
+      <w:r>
+        <w:rPr>
+          <w:rFonts w:cs="Times New Roman"/>
+          <w:i/>
+          <w:lang w:val="en-GB"/>
+        </w:rPr>
+        <w:t xml:space="preserve">Scope: </w:t>
+      </w:r>
+      <w:r>
+        <w:rPr>
+          <w:rFonts w:cs="Times New Roman"/>
+          <w:lang w:val="en-GB"/>
+        </w:rPr>
+        <w:t>Admin dashboard</w:t>
+      </w:r>
+    </w:p>
+    <w:p>
+      <w:pPr>
+        <w:ind w:firstLine="0"/>
+        <w:rPr>
+          <w:rFonts w:cs="Times New Roman"/>
+          <w:lang w:val="en-GB"/>
+        </w:rPr>
+      </w:pPr>
+      <w:r>
+        <w:rPr>
+          <w:rFonts w:cs="Times New Roman"/>
+          <w:i/>
+          <w:lang w:val="en-GB"/>
+        </w:rPr>
+        <w:t xml:space="preserve">Brief: </w:t>
+      </w:r>
+      <w:r>
+        <w:rPr>
+          <w:rFonts w:cs="Times New Roman"/>
+          <w:lang w:val="en-GB"/>
+        </w:rPr>
+        <w:t>Admin presses the View All Bicycle Outlets -button and gets a table with the ids, names and addresses of saved bicycle outlets.</w:t>
+      </w:r>
+    </w:p>
+    <w:p>
+      <w:pPr>
+        <w:rPr>
+          <w:lang w:val="en-GB"/>
+        </w:rPr>
+      </w:pPr>
+      <w:r>
+        <w:rPr>
+          <w:lang w:val="en-GB"/>
+        </w:rPr>
+        <w:t xml:space="preserve">The following use cases </w:t>
+      </w:r>
+      <w:proofErr w:type="gramStart"/>
+      <w:r>
+        <w:rPr>
+          <w:lang w:val="en-GB"/>
+        </w:rPr>
+        <w:t>were identified</w:t>
+      </w:r>
+      <w:proofErr w:type="gramEnd"/>
+      <w:r>
+        <w:rPr>
+          <w:lang w:val="en-GB"/>
+        </w:rPr>
+        <w:t xml:space="preserve"> for the ordinary user (outlet shop assistant):</w:t>
+      </w:r>
+    </w:p>
+    <w:p>
+      <w:pPr>
+        <w:ind w:firstLine="0"/>
+        <w:rPr>
+          <w:rFonts w:cs="Times New Roman"/>
+          <w:b/>
+          <w:i/>
+          <w:lang w:val="en-GB"/>
+        </w:rPr>
+      </w:pPr>
+      <w:r>
+        <w:rPr>
+          <w:rFonts w:cs="Times New Roman"/>
+          <w:b/>
+          <w:i/>
+          <w:lang w:val="en-GB"/>
+        </w:rPr>
+        <w:t>Use Case 9: Register and sign in to the application</w:t>
+      </w:r>
+    </w:p>
+    <w:p>
+      <w:pPr>
+        <w:ind w:firstLine="0"/>
+        <w:rPr>
+          <w:rFonts w:cs="Times New Roman"/>
+          <w:lang w:val="en-GB"/>
+        </w:rPr>
+      </w:pPr>
+      <w:r>
+        <w:rPr>
+          <w:rFonts w:cs="Times New Roman"/>
+          <w:i/>
+          <w:lang w:val="en-GB"/>
+        </w:rPr>
+        <w:t xml:space="preserve">Primary Actor: </w:t>
+      </w:r>
+      <w:r>
+        <w:rPr>
+          <w:rFonts w:cs="Times New Roman"/>
+          <w:lang w:val="en-GB"/>
+        </w:rPr>
+        <w:t>Shop employee</w:t>
+      </w:r>
+    </w:p>
+    <w:p>
+      <w:pPr>
+        <w:ind w:firstLine="0"/>
+        <w:rPr>
+          <w:rFonts w:cs="Times New Roman"/>
+          <w:lang w:val="en-GB"/>
+        </w:rPr>
+      </w:pPr>
+      <w:r>
+        <w:rPr>
+          <w:rFonts w:cs="Times New Roman"/>
+          <w:i/>
+          <w:lang w:val="en-GB"/>
+        </w:rPr>
+        <w:t xml:space="preserve">Scope: </w:t>
+      </w:r>
+      <w:r>
+        <w:rPr>
+          <w:rFonts w:cs="Times New Roman"/>
+          <w:lang w:val="en-GB"/>
+        </w:rPr>
+        <w:t>User Dashboard</w:t>
+      </w:r>
+    </w:p>
+    <w:p>
+      <w:pPr>
+        <w:ind w:firstLine="0"/>
+        <w:rPr>
+          <w:rFonts w:cs="Times New Roman"/>
+          <w:lang w:val="en-GB"/>
+        </w:rPr>
+      </w:pPr>
+      <w:r>
+        <w:rPr>
+          <w:rFonts w:cs="Times New Roman"/>
+          <w:i/>
+          <w:lang w:val="en-GB"/>
+        </w:rPr>
+        <w:t xml:space="preserve">Brief: </w:t>
+      </w:r>
+      <w:r>
+        <w:rPr>
+          <w:rFonts w:cs="Times New Roman"/>
+          <w:lang w:val="en-GB"/>
+        </w:rPr>
+        <w:t xml:space="preserve">User presses the Register or Sign up </w:t>
+      </w:r>
+      <w:r>
+        <w:rPr>
+          <w:rFonts w:cs="Times New Roman"/>
+          <w:lang w:val="en-GB"/>
+        </w:rPr>
+        <w:t>-</w:t>
+      </w:r>
+      <w:r>
+        <w:rPr>
+          <w:rFonts w:cs="Times New Roman"/>
+          <w:lang w:val="en-GB"/>
+        </w:rPr>
+        <w:t xml:space="preserve">button, inputs their name, email address and password and presses Sign up. Afterwards the login screen </w:t>
+      </w:r>
+      <w:proofErr w:type="gramStart"/>
+      <w:r>
+        <w:rPr>
+          <w:rFonts w:cs="Times New Roman"/>
+          <w:lang w:val="en-GB"/>
+        </w:rPr>
+        <w:t>is shown</w:t>
+      </w:r>
+      <w:proofErr w:type="gramEnd"/>
+      <w:r>
+        <w:rPr>
+          <w:rFonts w:cs="Times New Roman"/>
+          <w:lang w:val="en-GB"/>
+        </w:rPr>
+        <w:t>, to where the user inputs their email address and password and presses log in.</w:t>
+      </w:r>
+    </w:p>
+    <w:p>
+      <w:pPr>
+        <w:rPr>
+          <w:rFonts w:cs="Times New Roman"/>
+          <w:lang w:val="en-GB"/>
+        </w:rPr>
+      </w:pPr>
+    </w:p>
+    <w:p>
+      <w:pPr>
+        <w:ind w:firstLine="0"/>
+        <w:rPr>
+          <w:rFonts w:cs="Times New Roman"/>
+          <w:b/>
+          <w:lang w:val="en-GB"/>
+        </w:rPr>
+      </w:pPr>
+      <w:r>
+        <w:rPr>
+          <w:rFonts w:cs="Times New Roman"/>
+          <w:b/>
+          <w:i/>
+          <w:lang w:val="en-GB"/>
+        </w:rPr>
+        <w:t xml:space="preserve">Use Case 10: </w:t>
+      </w:r>
+      <w:r>
+        <w:rPr>
+          <w:rFonts w:cs="Times New Roman"/>
+          <w:b/>
+          <w:lang w:val="en-GB"/>
+        </w:rPr>
+        <w:t>Edit information of outlet</w:t>
+      </w:r>
+    </w:p>
+    <w:p>
+      <w:pPr>
+        <w:ind w:firstLine="0"/>
+        <w:rPr>
+          <w:rFonts w:cs="Times New Roman"/>
+          <w:lang w:val="en-GB"/>
+        </w:rPr>
+      </w:pPr>
+      <w:r>
+        <w:rPr>
+          <w:rFonts w:cs="Times New Roman"/>
+          <w:i/>
+          <w:lang w:val="en-GB"/>
+        </w:rPr>
+        <w:t xml:space="preserve">Primary Actor: </w:t>
+      </w:r>
+      <w:r>
+        <w:rPr>
+          <w:rFonts w:cs="Times New Roman"/>
+          <w:lang w:val="en-GB"/>
+        </w:rPr>
+        <w:t>Shop employee</w:t>
+      </w:r>
+    </w:p>
+    <w:p>
+      <w:pPr>
+        <w:ind w:firstLine="0"/>
+        <w:rPr>
+          <w:rFonts w:cs="Times New Roman"/>
+          <w:lang w:val="en-GB"/>
+        </w:rPr>
+      </w:pPr>
+      <w:r>
+        <w:rPr>
+          <w:rFonts w:cs="Times New Roman"/>
+          <w:i/>
+          <w:lang w:val="en-GB"/>
+        </w:rPr>
+        <w:t xml:space="preserve">Scope: </w:t>
+      </w:r>
+      <w:r>
+        <w:rPr>
+          <w:rFonts w:cs="Times New Roman"/>
+          <w:lang w:val="en-GB"/>
+        </w:rPr>
+        <w:t>User Dashboard</w:t>
+      </w:r>
+    </w:p>
+    <w:p>
+      <w:pPr>
+        <w:ind w:firstLine="0"/>
+        <w:rPr>
+          <w:rFonts w:cs="Times New Roman"/>
+          <w:lang w:val="en-GB"/>
+        </w:rPr>
+      </w:pPr>
+      <w:r>
+        <w:rPr>
+          <w:rFonts w:cs="Times New Roman"/>
+          <w:i/>
+          <w:lang w:val="en-GB"/>
+        </w:rPr>
+        <w:t xml:space="preserve">Brief: </w:t>
+      </w:r>
+      <w:r>
+        <w:rPr>
+          <w:rFonts w:cs="Times New Roman"/>
+          <w:lang w:val="en-GB"/>
+        </w:rPr>
+        <w:t>User clicks the Edit Shop -</w:t>
+      </w:r>
+      <w:r>
+        <w:rPr>
+          <w:rFonts w:cs="Times New Roman"/>
+          <w:lang w:val="en-GB"/>
+        </w:rPr>
+        <w:t>button, and can edit the name and address of the outlet he works in.</w:t>
+      </w:r>
+    </w:p>
+    <w:p>
+      <w:pPr>
+        <w:rPr>
+          <w:rFonts w:cs="Times New Roman"/>
+          <w:lang w:val="en-GB"/>
+        </w:rPr>
+      </w:pPr>
+    </w:p>
+    <w:p>
+      <w:pPr>
+        <w:ind w:firstLine="0"/>
+        <w:rPr>
+          <w:rFonts w:cs="Times New Roman"/>
+          <w:b/>
+          <w:lang w:val="en-GB"/>
+        </w:rPr>
+      </w:pPr>
+      <w:r>
+        <w:rPr>
+          <w:rFonts w:cs="Times New Roman"/>
+          <w:b/>
+          <w:i/>
+          <w:lang w:val="en-GB"/>
+        </w:rPr>
+        <w:t xml:space="preserve">Use Case 11: </w:t>
+      </w:r>
+      <w:r>
+        <w:rPr>
+          <w:rFonts w:cs="Times New Roman"/>
+          <w:b/>
+          <w:lang w:val="en-GB"/>
+        </w:rPr>
+        <w:t>Add new staff of outlet</w:t>
+      </w:r>
+    </w:p>
+    <w:p>
+      <w:pPr>
+        <w:ind w:firstLine="0"/>
+        <w:rPr>
+          <w:rFonts w:cs="Times New Roman"/>
+          <w:lang w:val="en-GB"/>
+        </w:rPr>
+      </w:pPr>
+      <w:r>
+        <w:rPr>
+          <w:rFonts w:cs="Times New Roman"/>
+          <w:i/>
+          <w:lang w:val="en-GB"/>
+        </w:rPr>
+        <w:t xml:space="preserve">Primary Actor: </w:t>
+      </w:r>
+      <w:r>
+        <w:rPr>
+          <w:rFonts w:cs="Times New Roman"/>
+          <w:lang w:val="en-GB"/>
+        </w:rPr>
+        <w:t>Shop employee</w:t>
+      </w:r>
+    </w:p>
+    <w:p>
+      <w:pPr>
+        <w:ind w:firstLine="0"/>
+        <w:rPr>
+          <w:rFonts w:cs="Times New Roman"/>
+          <w:lang w:val="en-GB"/>
+        </w:rPr>
+      </w:pPr>
+      <w:r>
+        <w:rPr>
+          <w:rFonts w:cs="Times New Roman"/>
+          <w:i/>
+          <w:lang w:val="en-GB"/>
+        </w:rPr>
+        <w:t xml:space="preserve">Scope: </w:t>
+      </w:r>
+      <w:r>
+        <w:rPr>
+          <w:rFonts w:cs="Times New Roman"/>
+          <w:lang w:val="en-GB"/>
+        </w:rPr>
+        <w:t>User Dashboard</w:t>
+      </w:r>
+    </w:p>
+    <w:p>
+      <w:pPr>
+        <w:ind w:firstLine="0"/>
+        <w:rPr>
+          <w:rFonts w:cs="Times New Roman"/>
+          <w:lang w:val="en-GB"/>
+        </w:rPr>
+      </w:pPr>
+      <w:r>
+        <w:rPr>
+          <w:rFonts w:cs="Times New Roman"/>
+          <w:i/>
+          <w:lang w:val="en-GB"/>
+        </w:rPr>
+        <w:t xml:space="preserve">Brief: </w:t>
+      </w:r>
+      <w:r>
+        <w:rPr>
+          <w:rFonts w:cs="Times New Roman"/>
+          <w:lang w:val="en-GB"/>
+        </w:rPr>
+        <w:t>User clicks the Manage Staff -</w:t>
+      </w:r>
+      <w:r>
+        <w:rPr>
+          <w:rFonts w:cs="Times New Roman"/>
+          <w:lang w:val="en-GB"/>
+        </w:rPr>
+        <w:t>button, and</w:t>
+      </w:r>
+      <w:r>
+        <w:rPr>
+          <w:rFonts w:cs="Times New Roman"/>
+          <w:i/>
+          <w:lang w:val="en-GB"/>
+        </w:rPr>
+        <w:t xml:space="preserve"> </w:t>
+      </w:r>
+      <w:r>
+        <w:rPr>
+          <w:rFonts w:cs="Times New Roman"/>
+          <w:lang w:val="en-GB"/>
+        </w:rPr>
+        <w:t xml:space="preserve">then fills in the name, email address, password and role of the new staff member. Finished by </w:t>
+      </w:r>
+      <w:proofErr w:type="spellStart"/>
+      <w:r>
+        <w:rPr>
+          <w:rFonts w:cs="Times New Roman"/>
+          <w:lang w:val="en-GB"/>
+        </w:rPr>
+        <w:t>pression</w:t>
+      </w:r>
+      <w:proofErr w:type="spellEnd"/>
+      <w:r>
+        <w:rPr>
+          <w:rFonts w:cs="Times New Roman"/>
+          <w:lang w:val="en-GB"/>
+        </w:rPr>
+        <w:t xml:space="preserve"> Add Staff –button.</w:t>
+      </w:r>
+    </w:p>
+    <w:p>
+      <w:pPr>
+        <w:ind w:firstLine="0"/>
+        <w:rPr>
+          <w:rFonts w:cs="Times New Roman"/>
+          <w:b/>
+          <w:i/>
+          <w:lang w:val="en-GB"/>
+        </w:rPr>
+      </w:pPr>
+    </w:p>
+    <w:p>
+      <w:pPr>
+        <w:ind w:firstLine="0"/>
+        <w:rPr>
+          <w:rFonts w:cs="Times New Roman"/>
+          <w:b/>
+          <w:i/>
+          <w:lang w:val="en-GB"/>
+        </w:rPr>
+      </w:pPr>
+      <w:r>
+        <w:rPr>
+          <w:rFonts w:cs="Times New Roman"/>
+          <w:b/>
+          <w:i/>
+          <w:lang w:val="en-GB"/>
+        </w:rPr>
+        <w:t xml:space="preserve">Use Case 12: </w:t>
+      </w:r>
+      <w:r>
+        <w:rPr>
+          <w:rFonts w:cs="Times New Roman"/>
+          <w:b/>
+          <w:lang w:val="en-GB"/>
+        </w:rPr>
+        <w:t>View or remove staff of outlet</w:t>
+      </w:r>
+    </w:p>
+    <w:p>
+      <w:pPr>
+        <w:ind w:firstLine="0"/>
+        <w:rPr>
+          <w:rFonts w:cs="Times New Roman"/>
+          <w:lang w:val="en-GB"/>
+        </w:rPr>
+      </w:pPr>
+      <w:r>
+        <w:rPr>
+          <w:rFonts w:cs="Times New Roman"/>
+          <w:i/>
+          <w:lang w:val="en-GB"/>
+        </w:rPr>
+        <w:t xml:space="preserve">Primary Actor: </w:t>
+      </w:r>
+      <w:r>
+        <w:rPr>
+          <w:rFonts w:cs="Times New Roman"/>
+          <w:lang w:val="en-GB"/>
+        </w:rPr>
+        <w:t>Shop employee</w:t>
+      </w:r>
+    </w:p>
+    <w:p>
+      <w:pPr>
+        <w:ind w:firstLine="0"/>
+        <w:rPr>
+          <w:rFonts w:cs="Times New Roman"/>
+          <w:lang w:val="en-GB"/>
+        </w:rPr>
+      </w:pPr>
+      <w:r>
+        <w:rPr>
+          <w:rFonts w:cs="Times New Roman"/>
+          <w:i/>
+          <w:lang w:val="en-GB"/>
+        </w:rPr>
+        <w:t xml:space="preserve">Scope: </w:t>
+      </w:r>
+      <w:r>
+        <w:rPr>
+          <w:rFonts w:cs="Times New Roman"/>
+          <w:lang w:val="en-GB"/>
+        </w:rPr>
+        <w:t>User Dashboard</w:t>
+      </w:r>
+    </w:p>
+    <w:p>
+      <w:pPr>
+        <w:ind w:firstLine="0"/>
+        <w:rPr>
+          <w:rFonts w:cs="Times New Roman"/>
+          <w:b/>
+          <w:lang w:val="en-GB"/>
+        </w:rPr>
+      </w:pPr>
+      <w:r>
+        <w:rPr>
+          <w:rFonts w:cs="Times New Roman"/>
+          <w:i/>
+          <w:lang w:val="en-GB"/>
+        </w:rPr>
+        <w:t xml:space="preserve">Brief: </w:t>
+      </w:r>
+      <w:r>
+        <w:rPr>
+          <w:rFonts w:cs="Times New Roman"/>
+          <w:lang w:val="en-GB"/>
+        </w:rPr>
+        <w:t>User clicks the Manage Staff -</w:t>
+      </w:r>
+      <w:r>
+        <w:rPr>
+          <w:rFonts w:cs="Times New Roman"/>
+          <w:lang w:val="en-GB"/>
+        </w:rPr>
+        <w:t xml:space="preserve">button, and a table with the name, email address and role of each staff member </w:t>
+      </w:r>
+      <w:proofErr w:type="gramStart"/>
+      <w:r>
+        <w:rPr>
+          <w:rFonts w:cs="Times New Roman"/>
+          <w:lang w:val="en-GB"/>
+        </w:rPr>
+        <w:t>is shown</w:t>
+      </w:r>
+      <w:proofErr w:type="gramEnd"/>
+      <w:r>
+        <w:rPr>
+          <w:rFonts w:cs="Times New Roman"/>
+          <w:lang w:val="en-GB"/>
+        </w:rPr>
+        <w:t>.</w:t>
+      </w:r>
+      <w:r>
+        <w:rPr>
+          <w:rFonts w:cs="Times New Roman"/>
+          <w:lang w:val="en-GB"/>
+        </w:rPr>
+        <w:t xml:space="preserve"> The user can click the Remove -</w:t>
+      </w:r>
+      <w:r>
+        <w:rPr>
+          <w:rFonts w:cs="Times New Roman"/>
+          <w:lang w:val="en-GB"/>
+        </w:rPr>
+        <w:t>button next to the staff member’s information to remove that particular staff member.</w:t>
+      </w:r>
+    </w:p>
+    <w:p>
+      <w:pPr>
+        <w:ind w:firstLine="0"/>
+        <w:rPr>
+          <w:rFonts w:cs="Times New Roman"/>
+          <w:b/>
+          <w:lang w:val="en-GB"/>
+        </w:rPr>
+      </w:pPr>
+    </w:p>
+    <w:p>
+      <w:pPr>
+        <w:ind w:firstLine="0"/>
+        <w:rPr>
+          <w:rFonts w:cs="Times New Roman"/>
+          <w:b/>
+          <w:lang w:val="en-GB"/>
+        </w:rPr>
+      </w:pPr>
+      <w:r>
+        <w:rPr>
+          <w:rFonts w:cs="Times New Roman"/>
+          <w:b/>
+          <w:i/>
+          <w:lang w:val="en-GB"/>
+        </w:rPr>
+        <w:t xml:space="preserve">Use Case 13: </w:t>
+      </w:r>
+      <w:r>
+        <w:rPr>
+          <w:rFonts w:cs="Times New Roman"/>
+          <w:b/>
+          <w:lang w:val="en-GB"/>
+        </w:rPr>
+        <w:t>View statistics</w:t>
+      </w:r>
+    </w:p>
+    <w:p>
+      <w:pPr>
+        <w:ind w:firstLine="0"/>
+        <w:rPr>
+          <w:rFonts w:cs="Times New Roman"/>
+          <w:lang w:val="en-GB"/>
+        </w:rPr>
+      </w:pPr>
+      <w:r>
+        <w:rPr>
+          <w:rFonts w:cs="Times New Roman"/>
+          <w:i/>
+          <w:lang w:val="en-GB"/>
+        </w:rPr>
+        <w:t xml:space="preserve">Primary Actor: </w:t>
+      </w:r>
+      <w:r>
+        <w:rPr>
+          <w:rFonts w:cs="Times New Roman"/>
+          <w:lang w:val="en-GB"/>
+        </w:rPr>
+        <w:t>Shop employee</w:t>
+      </w:r>
+    </w:p>
+    <w:p>
+      <w:pPr>
+        <w:ind w:firstLine="0"/>
+        <w:rPr>
+          <w:rFonts w:cs="Times New Roman"/>
+          <w:lang w:val="en-GB"/>
+        </w:rPr>
+      </w:pPr>
+      <w:r>
+        <w:rPr>
+          <w:rFonts w:cs="Times New Roman"/>
+          <w:i/>
+          <w:lang w:val="en-GB"/>
+        </w:rPr>
+        <w:t xml:space="preserve">Scope: </w:t>
+      </w:r>
+      <w:r>
+        <w:rPr>
+          <w:rFonts w:cs="Times New Roman"/>
+          <w:lang w:val="en-GB"/>
+        </w:rPr>
+        <w:t>User Dashboard</w:t>
+      </w:r>
+    </w:p>
+    <w:p>
+      <w:pPr>
+        <w:ind w:firstLine="0"/>
+        <w:rPr>
+          <w:rFonts w:cs="Times New Roman"/>
+          <w:lang w:val="en-GB"/>
+        </w:rPr>
+      </w:pPr>
+      <w:r>
+        <w:rPr>
+          <w:rFonts w:cs="Times New Roman"/>
+          <w:i/>
+          <w:lang w:val="en-GB"/>
+        </w:rPr>
+        <w:t xml:space="preserve">Brief: </w:t>
+      </w:r>
+      <w:r>
+        <w:rPr>
+          <w:rFonts w:cs="Times New Roman"/>
+          <w:lang w:val="en-GB"/>
+        </w:rPr>
+        <w:t>User can click the Statistics -b</w:t>
+      </w:r>
+      <w:r>
+        <w:rPr>
+          <w:rFonts w:cs="Times New Roman"/>
+          <w:lang w:val="en-GB"/>
+        </w:rPr>
+        <w:t>utton to view different statistics about rental of bikes from his outlet.</w:t>
+      </w:r>
+    </w:p>
+    <w:p>
+      <w:pPr>
+        <w:ind w:firstLine="0"/>
+        <w:rPr>
+          <w:rFonts w:cs="Times New Roman"/>
+          <w:lang w:val="en-GB"/>
+        </w:rPr>
+      </w:pPr>
+    </w:p>
+    <w:p>
+      <w:pPr>
+        <w:ind w:firstLine="0"/>
+        <w:rPr>
+          <w:rFonts w:cs="Times New Roman"/>
+          <w:b/>
+          <w:lang w:val="en-GB"/>
+        </w:rPr>
+      </w:pPr>
+      <w:r>
+        <w:rPr>
+          <w:rFonts w:cs="Times New Roman"/>
+          <w:b/>
+          <w:i/>
+          <w:lang w:val="en-GB"/>
+        </w:rPr>
+        <w:t xml:space="preserve">Use Case 14: </w:t>
+      </w:r>
+      <w:r>
+        <w:rPr>
+          <w:rFonts w:cs="Times New Roman"/>
+          <w:b/>
+          <w:lang w:val="en-GB"/>
+        </w:rPr>
+        <w:t xml:space="preserve"> Rent a bike to a customer</w:t>
+      </w:r>
+    </w:p>
+    <w:p>
+      <w:pPr>
+        <w:ind w:firstLine="0"/>
+        <w:rPr>
+          <w:rFonts w:cs="Times New Roman"/>
+          <w:lang w:val="en-GB"/>
+        </w:rPr>
+      </w:pPr>
+      <w:r>
+        <w:rPr>
+          <w:rFonts w:cs="Times New Roman"/>
+          <w:i/>
+          <w:lang w:val="en-GB"/>
+        </w:rPr>
+        <w:t xml:space="preserve">Primary Actor: </w:t>
+      </w:r>
+      <w:r>
+        <w:rPr>
+          <w:rFonts w:cs="Times New Roman"/>
+          <w:lang w:val="en-GB"/>
+        </w:rPr>
+        <w:t>Shop employee</w:t>
+      </w:r>
+    </w:p>
+    <w:p>
+      <w:pPr>
+        <w:ind w:firstLine="0"/>
+        <w:rPr>
+          <w:rFonts w:cs="Times New Roman"/>
+          <w:lang w:val="en-GB"/>
+        </w:rPr>
+      </w:pPr>
+      <w:r>
+        <w:rPr>
+          <w:rFonts w:cs="Times New Roman"/>
+          <w:i/>
+          <w:lang w:val="en-GB"/>
+        </w:rPr>
+        <w:t xml:space="preserve">Scope: </w:t>
+      </w:r>
+      <w:r>
+        <w:rPr>
+          <w:rFonts w:cs="Times New Roman"/>
+          <w:lang w:val="en-GB"/>
+        </w:rPr>
+        <w:t>User Dashboard</w:t>
+      </w:r>
+    </w:p>
+    <w:p>
+      <w:pPr>
+        <w:ind w:firstLine="0"/>
+        <w:rPr>
+          <w:rFonts w:cs="Times New Roman"/>
+          <w:lang w:val="en-GB"/>
+        </w:rPr>
+      </w:pPr>
+      <w:r>
+        <w:rPr>
+          <w:rFonts w:cs="Times New Roman"/>
+          <w:i/>
+          <w:lang w:val="en-GB"/>
+        </w:rPr>
+        <w:t xml:space="preserve">Brief: </w:t>
+      </w:r>
+      <w:r>
+        <w:rPr>
+          <w:rFonts w:cs="Times New Roman"/>
+          <w:lang w:val="en-GB"/>
+        </w:rPr>
+        <w:t>When the employee rents a bike, he creates a new order</w:t>
+      </w:r>
+      <w:r>
+        <w:rPr>
+          <w:rFonts w:cs="Times New Roman"/>
+          <w:lang w:val="en-GB"/>
+        </w:rPr>
+        <w:t xml:space="preserve"> by pressing the Manage Orders -</w:t>
+      </w:r>
+      <w:r>
+        <w:rPr>
+          <w:rFonts w:cs="Times New Roman"/>
+          <w:lang w:val="en-GB"/>
+        </w:rPr>
+        <w:t xml:space="preserve">button. If the customer is new, his name, address and phone number need to </w:t>
+      </w:r>
+      <w:proofErr w:type="gramStart"/>
+      <w:r>
+        <w:rPr>
+          <w:rFonts w:cs="Times New Roman"/>
+          <w:lang w:val="en-GB"/>
+        </w:rPr>
+        <w:t>be filled in</w:t>
+      </w:r>
+      <w:proofErr w:type="gramEnd"/>
+      <w:r>
+        <w:rPr>
+          <w:rFonts w:cs="Times New Roman"/>
+          <w:lang w:val="en-GB"/>
+        </w:rPr>
+        <w:t xml:space="preserve">. If the customer has rented a bike before, the employee only has to input the phone number. All rentals where the bike </w:t>
+      </w:r>
+      <w:proofErr w:type="gramStart"/>
+      <w:r>
+        <w:rPr>
+          <w:rFonts w:cs="Times New Roman"/>
+          <w:lang w:val="en-GB"/>
+        </w:rPr>
+        <w:t>has not been returned</w:t>
+      </w:r>
+      <w:proofErr w:type="gramEnd"/>
+      <w:r>
+        <w:rPr>
+          <w:rFonts w:cs="Times New Roman"/>
+          <w:lang w:val="en-GB"/>
+        </w:rPr>
+        <w:t xml:space="preserve"> are s</w:t>
+      </w:r>
+      <w:r>
+        <w:rPr>
+          <w:rFonts w:cs="Times New Roman"/>
+          <w:lang w:val="en-GB"/>
+        </w:rPr>
+        <w:t xml:space="preserve">hown in the </w:t>
+      </w:r>
+      <w:proofErr w:type="spellStart"/>
+      <w:r>
+        <w:rPr>
+          <w:rFonts w:cs="Times New Roman"/>
+          <w:lang w:val="en-GB"/>
+        </w:rPr>
+        <w:t>Unfinalized</w:t>
+      </w:r>
+      <w:proofErr w:type="spellEnd"/>
+      <w:r>
+        <w:rPr>
+          <w:rFonts w:cs="Times New Roman"/>
+          <w:lang w:val="en-GB"/>
+        </w:rPr>
+        <w:t xml:space="preserve"> Orders -</w:t>
+      </w:r>
+      <w:r>
+        <w:rPr>
+          <w:rFonts w:cs="Times New Roman"/>
+          <w:lang w:val="en-GB"/>
+        </w:rPr>
+        <w:t>tab.</w:t>
+      </w:r>
+    </w:p>
+    <w:p>
+      <w:pPr>
+        <w:ind w:firstLine="0"/>
+        <w:rPr>
+          <w:rFonts w:cs="Times New Roman"/>
+          <w:b/>
+          <w:lang w:val="en-GB"/>
+        </w:rPr>
+      </w:pPr>
+    </w:p>
+    <w:p>
+      <w:pPr>
+        <w:ind w:firstLine="0"/>
+        <w:rPr>
+          <w:rFonts w:cs="Times New Roman"/>
+          <w:b/>
+          <w:lang w:val="en-GB"/>
+        </w:rPr>
+      </w:pPr>
+      <w:r>
+        <w:rPr>
+          <w:rFonts w:cs="Times New Roman"/>
+          <w:b/>
+          <w:i/>
+          <w:lang w:val="en-GB"/>
+        </w:rPr>
+        <w:t xml:space="preserve">Use Case 15: </w:t>
+      </w:r>
+      <w:r>
+        <w:rPr>
+          <w:rFonts w:cs="Times New Roman"/>
+          <w:b/>
+          <w:lang w:val="en-GB"/>
+        </w:rPr>
+        <w:t>Add new bicycle to outlet</w:t>
+      </w:r>
+    </w:p>
+    <w:p>
+      <w:pPr>
+        <w:ind w:firstLine="0"/>
+        <w:rPr>
+          <w:rFonts w:cs="Times New Roman"/>
+          <w:lang w:val="en-GB"/>
+        </w:rPr>
+      </w:pPr>
+      <w:r>
+        <w:rPr>
+          <w:rFonts w:cs="Times New Roman"/>
+          <w:i/>
+          <w:lang w:val="en-GB"/>
+        </w:rPr>
+        <w:t xml:space="preserve">Primary Actor: </w:t>
+      </w:r>
+      <w:r>
+        <w:rPr>
+          <w:rFonts w:cs="Times New Roman"/>
+          <w:lang w:val="en-GB"/>
+        </w:rPr>
+        <w:t>Shop employee</w:t>
+      </w:r>
+    </w:p>
+    <w:p>
+      <w:pPr>
+        <w:ind w:firstLine="0"/>
+        <w:rPr>
+          <w:rFonts w:cs="Times New Roman"/>
+          <w:lang w:val="en-GB"/>
+        </w:rPr>
+      </w:pPr>
+      <w:r>
+        <w:rPr>
+          <w:rFonts w:cs="Times New Roman"/>
+          <w:i/>
+          <w:lang w:val="en-GB"/>
+        </w:rPr>
+        <w:t xml:space="preserve">Scope: </w:t>
+      </w:r>
+      <w:r>
+        <w:rPr>
+          <w:rFonts w:cs="Times New Roman"/>
+          <w:lang w:val="en-GB"/>
+        </w:rPr>
+        <w:t>User Dashboard</w:t>
+      </w:r>
+    </w:p>
+    <w:p>
+      <w:pPr>
+        <w:ind w:firstLine="0"/>
+        <w:rPr>
+          <w:rFonts w:cs="Times New Roman"/>
+          <w:lang w:val="en-GB"/>
+        </w:rPr>
+      </w:pPr>
+      <w:r>
+        <w:rPr>
+          <w:rFonts w:cs="Times New Roman"/>
+          <w:i/>
+          <w:lang w:val="en-GB"/>
+        </w:rPr>
+        <w:t xml:space="preserve">Brief: </w:t>
+      </w:r>
+      <w:r>
+        <w:rPr>
+          <w:rFonts w:cs="Times New Roman"/>
+          <w:lang w:val="en-GB"/>
+        </w:rPr>
+        <w:t>Use</w:t>
+      </w:r>
+      <w:r>
+        <w:rPr>
+          <w:rFonts w:cs="Times New Roman"/>
+          <w:lang w:val="en-GB"/>
+        </w:rPr>
+        <w:t>r can click the Manage Bicycle -</w:t>
+      </w:r>
+      <w:r>
+        <w:rPr>
+          <w:rFonts w:cs="Times New Roman"/>
+          <w:lang w:val="en-GB"/>
+        </w:rPr>
+        <w:t xml:space="preserve">button, and can add a new bicycle to the selection of his outlet. Only the name, price of rental per hour, after how many hours the customer gets a discount, and how big the discount is, </w:t>
+      </w:r>
+      <w:proofErr w:type="gramStart"/>
+      <w:r>
+        <w:rPr>
+          <w:rFonts w:cs="Times New Roman"/>
+          <w:lang w:val="en-GB"/>
+        </w:rPr>
+        <w:t>can be chosen</w:t>
+      </w:r>
+      <w:proofErr w:type="gramEnd"/>
+      <w:r>
+        <w:rPr>
+          <w:rFonts w:cs="Times New Roman"/>
+          <w:lang w:val="en-GB"/>
+        </w:rPr>
+        <w:t xml:space="preserve"> by the employee. Other information </w:t>
+      </w:r>
+      <w:proofErr w:type="gramStart"/>
+      <w:r>
+        <w:rPr>
+          <w:rFonts w:cs="Times New Roman"/>
+          <w:lang w:val="en-GB"/>
+        </w:rPr>
+        <w:t>is chosen</w:t>
+      </w:r>
+      <w:proofErr w:type="gramEnd"/>
+      <w:r>
+        <w:rPr>
+          <w:rFonts w:cs="Times New Roman"/>
+          <w:lang w:val="en-GB"/>
+        </w:rPr>
+        <w:t xml:space="preserve"> from a dropdown menu. This data comes from the main database.</w:t>
+      </w:r>
+    </w:p>
+    <w:p>
+      <w:pPr>
+        <w:ind w:firstLine="0"/>
+        <w:rPr>
+          <w:rFonts w:cs="Times New Roman"/>
+          <w:lang w:val="en-GB"/>
+        </w:rPr>
+      </w:pPr>
+    </w:p>
+    <w:p>
+      <w:pPr>
+        <w:ind w:firstLine="0"/>
+        <w:rPr>
+          <w:rFonts w:cs="Times New Roman"/>
+          <w:b/>
+          <w:lang w:val="en-GB"/>
+        </w:rPr>
+      </w:pPr>
+      <w:r>
+        <w:rPr>
+          <w:rFonts w:cs="Times New Roman"/>
+          <w:b/>
+          <w:i/>
+          <w:lang w:val="en-GB"/>
+        </w:rPr>
+        <w:t>Use Case 16: View or remove bicycles of the outlet</w:t>
+      </w:r>
+    </w:p>
+    <w:p>
+      <w:pPr>
+        <w:ind w:firstLine="0"/>
+        <w:rPr>
+          <w:rFonts w:cs="Times New Roman"/>
+          <w:lang w:val="en-GB"/>
+        </w:rPr>
+      </w:pPr>
+      <w:r>
+        <w:rPr>
+          <w:rFonts w:cs="Times New Roman"/>
+          <w:i/>
+          <w:lang w:val="en-GB"/>
+        </w:rPr>
+        <w:t xml:space="preserve">Primary Actor: </w:t>
+      </w:r>
+      <w:r>
+        <w:rPr>
+          <w:rFonts w:cs="Times New Roman"/>
+          <w:lang w:val="en-GB"/>
+        </w:rPr>
+        <w:t>Shop employee</w:t>
+      </w:r>
+    </w:p>
+    <w:p>
+      <w:pPr>
+        <w:ind w:firstLine="0"/>
+        <w:rPr>
+          <w:rFonts w:cs="Times New Roman"/>
+          <w:lang w:val="en-GB"/>
+        </w:rPr>
+      </w:pPr>
+      <w:r>
+        <w:rPr>
+          <w:rFonts w:cs="Times New Roman"/>
+          <w:i/>
+          <w:lang w:val="en-GB"/>
+        </w:rPr>
+        <w:t xml:space="preserve">Scope: </w:t>
+      </w:r>
+      <w:r>
+        <w:rPr>
+          <w:rFonts w:cs="Times New Roman"/>
+          <w:lang w:val="en-GB"/>
+        </w:rPr>
+        <w:t>User Dashboard</w:t>
+      </w:r>
+    </w:p>
+    <w:p>
+      <w:pPr>
+        <w:ind w:firstLine="0"/>
+        <w:rPr>
+          <w:rFonts w:cs="Times New Roman"/>
+          <w:lang w:val="en-GB"/>
+        </w:rPr>
+      </w:pPr>
+      <w:r>
+        <w:rPr>
+          <w:rFonts w:cs="Times New Roman"/>
+          <w:i/>
+          <w:lang w:val="en-GB"/>
+        </w:rPr>
+        <w:t xml:space="preserve">Brief: </w:t>
+      </w:r>
+      <w:r>
+        <w:rPr>
+          <w:rFonts w:cs="Times New Roman"/>
+          <w:lang w:val="en-GB"/>
+        </w:rPr>
+        <w:t>Use</w:t>
+      </w:r>
+      <w:r>
+        <w:rPr>
+          <w:rFonts w:cs="Times New Roman"/>
+          <w:lang w:val="en-GB"/>
+        </w:rPr>
+        <w:t>r can click the Manage Bicycle -button</w:t>
+      </w:r>
+      <w:r>
+        <w:rPr>
+          <w:rFonts w:cs="Times New Roman"/>
+          <w:lang w:val="en-GB"/>
+        </w:rPr>
+        <w:t xml:space="preserve"> to get a table of all the info of all the bicycles that this outlet has to offer. A bicycle </w:t>
+      </w:r>
+      <w:proofErr w:type="gramStart"/>
+      <w:r>
+        <w:rPr>
+          <w:rFonts w:cs="Times New Roman"/>
+          <w:lang w:val="en-GB"/>
+        </w:rPr>
+        <w:t>can be removed</w:t>
+      </w:r>
+      <w:proofErr w:type="gramEnd"/>
+      <w:r>
+        <w:rPr>
+          <w:rFonts w:cs="Times New Roman"/>
+          <w:lang w:val="en-GB"/>
+        </w:rPr>
+        <w:t xml:space="preserve"> by pressing the Remove –button next to the information of the bicycle to remove this bicycle from the list.</w:t>
+      </w:r>
+    </w:p>
+    <w:p>
+      <w:pPr>
+        <w:pStyle w:val="2"/>
+        <w:rPr>
+          <w:lang w:val="en-US"/>
+        </w:rPr>
+      </w:pPr>
+      <w:bookmarkStart w:id="5" w:name="_Toc437900360"/>
+      <w:r>
+        <w:rPr>
+          <w:lang w:val="en-US"/>
+        </w:rPr>
+        <w:t>User Interface</w:t>
+      </w:r>
+      <w:bookmarkEnd w:id="5"/>
+    </w:p>
+    <w:p>
+      <w:pPr>
+        <w:rPr>
+          <w:lang w:val="en-US"/>
+        </w:rPr>
+      </w:pPr>
+      <w:r>
+        <w:rPr>
+          <w:lang w:val="en-US"/>
+        </w:rPr>
+        <w:t xml:space="preserve">The </w:t>
+      </w:r>
+      <w:proofErr w:type="spellStart"/>
+      <w:r>
+        <w:rPr>
+          <w:lang w:val="en-US"/>
+        </w:rPr>
+        <w:t>organisation</w:t>
+      </w:r>
+      <w:proofErr w:type="spellEnd"/>
+      <w:r>
+        <w:rPr>
+          <w:lang w:val="en-US"/>
+        </w:rPr>
+        <w:t xml:space="preserve"> of modules and relations between them, instruments used for UI design and development, screenshot examples illustrating user interface structure….</w:t>
+      </w:r>
+    </w:p>
+    <w:p>
+      <w:pPr>
+        <w:rPr>
+          <w:lang w:val="en-US"/>
+        </w:rPr>
+      </w:pPr>
+      <w:r>
+        <w:rPr>
           <w:lang w:val="en-US"/>
         </w:rPr>
         <w:t>….</w:t>
@@ -2268,98 +5149,12 @@
     </w:p>
     <w:p>
       <w:pPr>
-        <w:rPr>
-          <w:i/>
-          <w:lang w:val="en-US"/>
-        </w:rPr>
-      </w:pPr>
-      <w:r>
-        <w:rPr>
-          <w:i/>
-          <w:lang w:val="en-US"/>
-        </w:rPr>
-        <w:t>Use Case 2: ….</w:t>
-      </w:r>
-    </w:p>
-    <w:p>
-      <w:pPr>
-        <w:rPr>
-          <w:i/>
-          <w:lang w:val="en-US"/>
-        </w:rPr>
-      </w:pPr>
-      <w:r>
-        <w:rPr>
-          <w:i/>
-          <w:lang w:val="en-US"/>
-        </w:rPr>
-        <w:t>…</w:t>
-      </w:r>
-    </w:p>
-    <w:p>
-      <w:pPr>
-        <w:pStyle w:val="2"/>
-        <w:rPr>
-          <w:lang w:val="en-US"/>
-        </w:rPr>
-      </w:pPr>
-      <w:bookmarkStart w:id="4" w:name="_Toc437900360"/>
-      <w:r>
-        <w:rPr>
-          <w:lang w:val="en-US"/>
-        </w:rPr>
-        <w:t>User Interface</w:t>
-      </w:r>
-      <w:bookmarkEnd w:id="4"/>
-    </w:p>
-    <w:p>
-      <w:pPr>
-        <w:rPr>
-          <w:lang w:val="en-US"/>
-        </w:rPr>
-      </w:pPr>
-      <w:r>
-        <w:rPr>
-          <w:lang w:val="en-US"/>
-        </w:rPr>
-        <w:t xml:space="preserve">The </w:t>
-      </w:r>
-      <w:proofErr w:type="spellStart"/>
-      <w:r>
-        <w:rPr>
-          <w:lang w:val="en-US"/>
-        </w:rPr>
-        <w:t>organisation</w:t>
-      </w:r>
-      <w:proofErr w:type="spellEnd"/>
-      <w:r>
-        <w:rPr>
-          <w:lang w:val="en-US"/>
-        </w:rPr>
-        <w:t xml:space="preserve"> of modules and relations between them, instruments used for UI design and development, screenshot examples illustrating user interface structure….</w:t>
-      </w:r>
-    </w:p>
-    <w:p>
-      <w:pPr>
-        <w:rPr>
-          <w:lang w:val="en-US"/>
-        </w:rPr>
-      </w:pPr>
-      <w:r>
-        <w:rPr>
-          <w:lang w:val="en-US"/>
-        </w:rPr>
-        <w:t>….</w:t>
-      </w:r>
-    </w:p>
-    <w:p>
-      <w:pPr>
         <w:pStyle w:val="1"/>
         <w:rPr>
           <w:lang w:val="en-US"/>
         </w:rPr>
       </w:pPr>
-      <w:bookmarkStart w:id="5" w:name="_Toc437900361"/>
+      <w:bookmarkStart w:id="6" w:name="_Toc437900361"/>
       <w:r>
         <w:rPr>
           <w:lang w:val="en-US"/>
@@ -2373,7 +5168,7 @@
         </w:rPr>
         <w:t xml:space="preserve"> Structural Description</w:t>
       </w:r>
-      <w:bookmarkEnd w:id="5"/>
+      <w:bookmarkEnd w:id="6"/>
     </w:p>
     <w:p>
       <w:pPr>
@@ -2403,14 +5198,14 @@
           <w:lang w:val="en-US"/>
         </w:rPr>
       </w:pPr>
-      <w:bookmarkStart w:id="6" w:name="_Toc437900362"/>
+      <w:bookmarkStart w:id="7" w:name="_Toc437900362"/>
       <w:r>
         <w:rPr>
           <w:lang w:val="en-US"/>
         </w:rPr>
         <w:t>Data Structure Description</w:t>
       </w:r>
-      <w:bookmarkEnd w:id="6"/>
+      <w:bookmarkEnd w:id="7"/>
     </w:p>
     <w:p>
       <w:pPr>
@@ -2445,14 +5240,14 @@
           <w:lang w:val="en-US"/>
         </w:rPr>
       </w:pPr>
-      <w:bookmarkStart w:id="7" w:name="_Toc437900363"/>
+      <w:bookmarkStart w:id="8" w:name="_Toc437900363"/>
       <w:r>
         <w:rPr>
           <w:lang w:val="en-US"/>
         </w:rPr>
         <w:t>Application Modules Description</w:t>
       </w:r>
-      <w:bookmarkEnd w:id="7"/>
+      <w:bookmarkEnd w:id="8"/>
     </w:p>
     <w:p>
       <w:pPr>
@@ -2510,14 +5305,14 @@
           <w:lang w:val="en-US"/>
         </w:rPr>
       </w:pPr>
-      <w:bookmarkStart w:id="8" w:name="_Toc437900364"/>
+      <w:bookmarkStart w:id="9" w:name="_Toc437900364"/>
       <w:r>
         <w:rPr>
           <w:lang w:val="en-US"/>
         </w:rPr>
         <w:t>CRUD Queries Implementation</w:t>
       </w:r>
-      <w:bookmarkEnd w:id="8"/>
+      <w:bookmarkEnd w:id="9"/>
     </w:p>
     <w:p>
       <w:pPr>
@@ -2566,14 +5361,14 @@
           <w:lang w:val="en-US"/>
         </w:rPr>
       </w:pPr>
-      <w:bookmarkStart w:id="9" w:name="_Toc437900365"/>
+      <w:bookmarkStart w:id="10" w:name="_Toc437900365"/>
       <w:r>
         <w:rPr>
           <w:lang w:val="en-US"/>
         </w:rPr>
         <w:t>Statistical Queries Implementation</w:t>
       </w:r>
-      <w:bookmarkEnd w:id="9"/>
+      <w:bookmarkEnd w:id="10"/>
     </w:p>
     <w:p>
       <w:pPr>
@@ -2622,7 +5417,7 @@
           <w:lang w:val="en-US"/>
         </w:rPr>
       </w:pPr>
-      <w:bookmarkStart w:id="10" w:name="_Toc437900366"/>
+      <w:bookmarkStart w:id="11" w:name="_Toc437900366"/>
       <w:r>
         <w:rPr>
           <w:lang w:val="en-US"/>
@@ -2630,7 +5425,7 @@
         <w:lastRenderedPageBreak/>
         <w:t>Overall Result Characteristics</w:t>
       </w:r>
-      <w:bookmarkEnd w:id="10"/>
+      <w:bookmarkEnd w:id="11"/>
     </w:p>
     <w:p>
       <w:pPr>
@@ -2671,8 +5466,6 @@
         </w:rPr>
         <w:t>Conclusion</w:t>
       </w:r>
-      <w:bookmarkStart w:id="11" w:name="_GoBack"/>
-      <w:bookmarkEnd w:id="11"/>
     </w:p>
     <w:p>
       <w:pPr>
@@ -2860,6 +5653,362 @@
       <w:rPr>
         <w:rFonts w:hint="default"/>
       </w:rPr>
+    </w:lvl>
+  </w:abstractNum>
+  <w:abstractNum w:abstractNumId="1">
+    <w:nsid w:val="17123A9F"/>
+    <w:multiLevelType w:val="hybridMultilevel"/>
+    <w:tmpl w:val="34FAD6A0"/>
+    <w:lvl w:ilvl="0" w:tplc="7062DF04">
+      <w:start w:val="1"/>
+      <w:numFmt w:val="decimal"/>
+      <w:lvlText w:val="%1)"/>
+      <w:lvlJc w:val="left"/>
+      <w:pPr>
+        <w:ind w:left="1069" w:hanging="360"/>
+      </w:pPr>
+      <w:rPr>
+        <w:rFonts w:hint="default"/>
+      </w:rPr>
+    </w:lvl>
+    <w:lvl w:ilvl="1" w:tplc="04190019" w:tentative="1">
+      <w:start w:val="1"/>
+      <w:numFmt w:val="lowerLetter"/>
+      <w:lvlText w:val="%2."/>
+      <w:lvlJc w:val="left"/>
+      <w:pPr>
+        <w:ind w:left="1789" w:hanging="360"/>
+      </w:pPr>
+    </w:lvl>
+    <w:lvl w:ilvl="2" w:tplc="0419001B" w:tentative="1">
+      <w:start w:val="1"/>
+      <w:numFmt w:val="lowerRoman"/>
+      <w:lvlText w:val="%3."/>
+      <w:lvlJc w:val="right"/>
+      <w:pPr>
+        <w:ind w:left="2509" w:hanging="180"/>
+      </w:pPr>
+    </w:lvl>
+    <w:lvl w:ilvl="3" w:tplc="0419000F" w:tentative="1">
+      <w:start w:val="1"/>
+      <w:numFmt w:val="decimal"/>
+      <w:lvlText w:val="%4."/>
+      <w:lvlJc w:val="left"/>
+      <w:pPr>
+        <w:ind w:left="3229" w:hanging="360"/>
+      </w:pPr>
+    </w:lvl>
+    <w:lvl w:ilvl="4" w:tplc="04190019" w:tentative="1">
+      <w:start w:val="1"/>
+      <w:numFmt w:val="lowerLetter"/>
+      <w:lvlText w:val="%5."/>
+      <w:lvlJc w:val="left"/>
+      <w:pPr>
+        <w:ind w:left="3949" w:hanging="360"/>
+      </w:pPr>
+    </w:lvl>
+    <w:lvl w:ilvl="5" w:tplc="0419001B" w:tentative="1">
+      <w:start w:val="1"/>
+      <w:numFmt w:val="lowerRoman"/>
+      <w:lvlText w:val="%6."/>
+      <w:lvlJc w:val="right"/>
+      <w:pPr>
+        <w:ind w:left="4669" w:hanging="180"/>
+      </w:pPr>
+    </w:lvl>
+    <w:lvl w:ilvl="6" w:tplc="0419000F" w:tentative="1">
+      <w:start w:val="1"/>
+      <w:numFmt w:val="decimal"/>
+      <w:lvlText w:val="%7."/>
+      <w:lvlJc w:val="left"/>
+      <w:pPr>
+        <w:ind w:left="5389" w:hanging="360"/>
+      </w:pPr>
+    </w:lvl>
+    <w:lvl w:ilvl="7" w:tplc="04190019" w:tentative="1">
+      <w:start w:val="1"/>
+      <w:numFmt w:val="lowerLetter"/>
+      <w:lvlText w:val="%8."/>
+      <w:lvlJc w:val="left"/>
+      <w:pPr>
+        <w:ind w:left="6109" w:hanging="360"/>
+      </w:pPr>
+    </w:lvl>
+    <w:lvl w:ilvl="8" w:tplc="0419001B" w:tentative="1">
+      <w:start w:val="1"/>
+      <w:numFmt w:val="lowerRoman"/>
+      <w:lvlText w:val="%9."/>
+      <w:lvlJc w:val="right"/>
+      <w:pPr>
+        <w:ind w:left="6829" w:hanging="180"/>
+      </w:pPr>
+    </w:lvl>
+  </w:abstractNum>
+  <w:abstractNum w:abstractNumId="2">
+    <w:nsid w:val="3AA64478"/>
+    <w:multiLevelType w:val="hybridMultilevel"/>
+    <w:tmpl w:val="71C6375A"/>
+    <w:lvl w:ilvl="0" w:tplc="69CE892A">
+      <w:start w:val="1"/>
+      <w:numFmt w:val="decimal"/>
+      <w:lvlText w:val="%1)"/>
+      <w:lvlJc w:val="left"/>
+      <w:pPr>
+        <w:ind w:left="1069" w:hanging="360"/>
+      </w:pPr>
+      <w:rPr>
+        <w:rFonts w:hint="default"/>
+      </w:rPr>
+    </w:lvl>
+    <w:lvl w:ilvl="1" w:tplc="04190019" w:tentative="1">
+      <w:start w:val="1"/>
+      <w:numFmt w:val="lowerLetter"/>
+      <w:lvlText w:val="%2."/>
+      <w:lvlJc w:val="left"/>
+      <w:pPr>
+        <w:ind w:left="1789" w:hanging="360"/>
+      </w:pPr>
+    </w:lvl>
+    <w:lvl w:ilvl="2" w:tplc="0419001B" w:tentative="1">
+      <w:start w:val="1"/>
+      <w:numFmt w:val="lowerRoman"/>
+      <w:lvlText w:val="%3."/>
+      <w:lvlJc w:val="right"/>
+      <w:pPr>
+        <w:ind w:left="2509" w:hanging="180"/>
+      </w:pPr>
+    </w:lvl>
+    <w:lvl w:ilvl="3" w:tplc="0419000F" w:tentative="1">
+      <w:start w:val="1"/>
+      <w:numFmt w:val="decimal"/>
+      <w:lvlText w:val="%4."/>
+      <w:lvlJc w:val="left"/>
+      <w:pPr>
+        <w:ind w:left="3229" w:hanging="360"/>
+      </w:pPr>
+    </w:lvl>
+    <w:lvl w:ilvl="4" w:tplc="04190019" w:tentative="1">
+      <w:start w:val="1"/>
+      <w:numFmt w:val="lowerLetter"/>
+      <w:lvlText w:val="%5."/>
+      <w:lvlJc w:val="left"/>
+      <w:pPr>
+        <w:ind w:left="3949" w:hanging="360"/>
+      </w:pPr>
+    </w:lvl>
+    <w:lvl w:ilvl="5" w:tplc="0419001B" w:tentative="1">
+      <w:start w:val="1"/>
+      <w:numFmt w:val="lowerRoman"/>
+      <w:lvlText w:val="%6."/>
+      <w:lvlJc w:val="right"/>
+      <w:pPr>
+        <w:ind w:left="4669" w:hanging="180"/>
+      </w:pPr>
+    </w:lvl>
+    <w:lvl w:ilvl="6" w:tplc="0419000F" w:tentative="1">
+      <w:start w:val="1"/>
+      <w:numFmt w:val="decimal"/>
+      <w:lvlText w:val="%7."/>
+      <w:lvlJc w:val="left"/>
+      <w:pPr>
+        <w:ind w:left="5389" w:hanging="360"/>
+      </w:pPr>
+    </w:lvl>
+    <w:lvl w:ilvl="7" w:tplc="04190019" w:tentative="1">
+      <w:start w:val="1"/>
+      <w:numFmt w:val="lowerLetter"/>
+      <w:lvlText w:val="%8."/>
+      <w:lvlJc w:val="left"/>
+      <w:pPr>
+        <w:ind w:left="6109" w:hanging="360"/>
+      </w:pPr>
+    </w:lvl>
+    <w:lvl w:ilvl="8" w:tplc="0419001B" w:tentative="1">
+      <w:start w:val="1"/>
+      <w:numFmt w:val="lowerRoman"/>
+      <w:lvlText w:val="%9."/>
+      <w:lvlJc w:val="right"/>
+      <w:pPr>
+        <w:ind w:left="6829" w:hanging="180"/>
+      </w:pPr>
+    </w:lvl>
+  </w:abstractNum>
+  <w:abstractNum w:abstractNumId="3">
+    <w:nsid w:val="5E5F2C61"/>
+    <w:multiLevelType w:val="hybridMultilevel"/>
+    <w:tmpl w:val="EA50C67A"/>
+    <w:lvl w:ilvl="0" w:tplc="177AF87A">
+      <w:start w:val="1"/>
+      <w:numFmt w:val="decimal"/>
+      <w:lvlText w:val="%1)"/>
+      <w:lvlJc w:val="left"/>
+      <w:pPr>
+        <w:ind w:left="1069" w:hanging="360"/>
+      </w:pPr>
+      <w:rPr>
+        <w:rFonts w:hint="default"/>
+      </w:rPr>
+    </w:lvl>
+    <w:lvl w:ilvl="1" w:tplc="04190019" w:tentative="1">
+      <w:start w:val="1"/>
+      <w:numFmt w:val="lowerLetter"/>
+      <w:lvlText w:val="%2."/>
+      <w:lvlJc w:val="left"/>
+      <w:pPr>
+        <w:ind w:left="1789" w:hanging="360"/>
+      </w:pPr>
+    </w:lvl>
+    <w:lvl w:ilvl="2" w:tplc="0419001B" w:tentative="1">
+      <w:start w:val="1"/>
+      <w:numFmt w:val="lowerRoman"/>
+      <w:lvlText w:val="%3."/>
+      <w:lvlJc w:val="right"/>
+      <w:pPr>
+        <w:ind w:left="2509" w:hanging="180"/>
+      </w:pPr>
+    </w:lvl>
+    <w:lvl w:ilvl="3" w:tplc="0419000F" w:tentative="1">
+      <w:start w:val="1"/>
+      <w:numFmt w:val="decimal"/>
+      <w:lvlText w:val="%4."/>
+      <w:lvlJc w:val="left"/>
+      <w:pPr>
+        <w:ind w:left="3229" w:hanging="360"/>
+      </w:pPr>
+    </w:lvl>
+    <w:lvl w:ilvl="4" w:tplc="04190019" w:tentative="1">
+      <w:start w:val="1"/>
+      <w:numFmt w:val="lowerLetter"/>
+      <w:lvlText w:val="%5."/>
+      <w:lvlJc w:val="left"/>
+      <w:pPr>
+        <w:ind w:left="3949" w:hanging="360"/>
+      </w:pPr>
+    </w:lvl>
+    <w:lvl w:ilvl="5" w:tplc="0419001B" w:tentative="1">
+      <w:start w:val="1"/>
+      <w:numFmt w:val="lowerRoman"/>
+      <w:lvlText w:val="%6."/>
+      <w:lvlJc w:val="right"/>
+      <w:pPr>
+        <w:ind w:left="4669" w:hanging="180"/>
+      </w:pPr>
+    </w:lvl>
+    <w:lvl w:ilvl="6" w:tplc="0419000F" w:tentative="1">
+      <w:start w:val="1"/>
+      <w:numFmt w:val="decimal"/>
+      <w:lvlText w:val="%7."/>
+      <w:lvlJc w:val="left"/>
+      <w:pPr>
+        <w:ind w:left="5389" w:hanging="360"/>
+      </w:pPr>
+    </w:lvl>
+    <w:lvl w:ilvl="7" w:tplc="04190019" w:tentative="1">
+      <w:start w:val="1"/>
+      <w:numFmt w:val="lowerLetter"/>
+      <w:lvlText w:val="%8."/>
+      <w:lvlJc w:val="left"/>
+      <w:pPr>
+        <w:ind w:left="6109" w:hanging="360"/>
+      </w:pPr>
+    </w:lvl>
+    <w:lvl w:ilvl="8" w:tplc="0419001B" w:tentative="1">
+      <w:start w:val="1"/>
+      <w:numFmt w:val="lowerRoman"/>
+      <w:lvlText w:val="%9."/>
+      <w:lvlJc w:val="right"/>
+      <w:pPr>
+        <w:ind w:left="6829" w:hanging="180"/>
+      </w:pPr>
+    </w:lvl>
+  </w:abstractNum>
+  <w:abstractNum w:abstractNumId="4">
+    <w:nsid w:val="634A4A8D"/>
+    <w:multiLevelType w:val="hybridMultilevel"/>
+    <w:tmpl w:val="68B203B0"/>
+    <w:lvl w:ilvl="0" w:tplc="748E03FE">
+      <w:start w:val="1"/>
+      <w:numFmt w:val="decimal"/>
+      <w:lvlText w:val="%1)"/>
+      <w:lvlJc w:val="left"/>
+      <w:pPr>
+        <w:ind w:left="1069" w:hanging="360"/>
+      </w:pPr>
+      <w:rPr>
+        <w:rFonts w:hint="default"/>
+      </w:rPr>
+    </w:lvl>
+    <w:lvl w:ilvl="1" w:tplc="04190019" w:tentative="1">
+      <w:start w:val="1"/>
+      <w:numFmt w:val="lowerLetter"/>
+      <w:lvlText w:val="%2."/>
+      <w:lvlJc w:val="left"/>
+      <w:pPr>
+        <w:ind w:left="1789" w:hanging="360"/>
+      </w:pPr>
+    </w:lvl>
+    <w:lvl w:ilvl="2" w:tplc="0419001B" w:tentative="1">
+      <w:start w:val="1"/>
+      <w:numFmt w:val="lowerRoman"/>
+      <w:lvlText w:val="%3."/>
+      <w:lvlJc w:val="right"/>
+      <w:pPr>
+        <w:ind w:left="2509" w:hanging="180"/>
+      </w:pPr>
+    </w:lvl>
+    <w:lvl w:ilvl="3" w:tplc="0419000F" w:tentative="1">
+      <w:start w:val="1"/>
+      <w:numFmt w:val="decimal"/>
+      <w:lvlText w:val="%4."/>
+      <w:lvlJc w:val="left"/>
+      <w:pPr>
+        <w:ind w:left="3229" w:hanging="360"/>
+      </w:pPr>
+    </w:lvl>
+    <w:lvl w:ilvl="4" w:tplc="04190019" w:tentative="1">
+      <w:start w:val="1"/>
+      <w:numFmt w:val="lowerLetter"/>
+      <w:lvlText w:val="%5."/>
+      <w:lvlJc w:val="left"/>
+      <w:pPr>
+        <w:ind w:left="3949" w:hanging="360"/>
+      </w:pPr>
+    </w:lvl>
+    <w:lvl w:ilvl="5" w:tplc="0419001B" w:tentative="1">
+      <w:start w:val="1"/>
+      <w:numFmt w:val="lowerRoman"/>
+      <w:lvlText w:val="%6."/>
+      <w:lvlJc w:val="right"/>
+      <w:pPr>
+        <w:ind w:left="4669" w:hanging="180"/>
+      </w:pPr>
+    </w:lvl>
+    <w:lvl w:ilvl="6" w:tplc="0419000F" w:tentative="1">
+      <w:start w:val="1"/>
+      <w:numFmt w:val="decimal"/>
+      <w:lvlText w:val="%7."/>
+      <w:lvlJc w:val="left"/>
+      <w:pPr>
+        <w:ind w:left="5389" w:hanging="360"/>
+      </w:pPr>
+    </w:lvl>
+    <w:lvl w:ilvl="7" w:tplc="04190019" w:tentative="1">
+      <w:start w:val="1"/>
+      <w:numFmt w:val="lowerLetter"/>
+      <w:lvlText w:val="%8."/>
+      <w:lvlJc w:val="left"/>
+      <w:pPr>
+        <w:ind w:left="6109" w:hanging="360"/>
+      </w:pPr>
+    </w:lvl>
+    <w:lvl w:ilvl="8" w:tplc="0419001B" w:tentative="1">
+      <w:start w:val="1"/>
+      <w:numFmt w:val="lowerRoman"/>
+      <w:lvlText w:val="%9."/>
+      <w:lvlJc w:val="right"/>
+      <w:pPr>
+        <w:ind w:left="6829" w:hanging="180"/>
+      </w:pPr>
     </w:lvl>
   </w:abstractNum>
   <w:num w:numId="1">
@@ -2894,6 +6043,18 @@
     <w:lvlOverride w:ilvl="8">
       <w:startOverride w:val="1"/>
     </w:lvlOverride>
+  </w:num>
+  <w:num w:numId="3">
+    <w:abstractNumId w:val="3"/>
+  </w:num>
+  <w:num w:numId="4">
+    <w:abstractNumId w:val="2"/>
+  </w:num>
+  <w:num w:numId="5">
+    <w:abstractNumId w:val="4"/>
+  </w:num>
+  <w:num w:numId="6">
+    <w:abstractNumId w:val="1"/>
   </w:num>
 </w:numbering>
 </file>
@@ -3495,6 +6656,36 @@
       <w:u w:val="single"/>
     </w:rPr>
   </w:style>
+  <w:style w:type="paragraph" w:styleId="a6">
+    <w:name w:val="List Paragraph"/>
+    <w:basedOn w:val="a"/>
+    <w:uiPriority w:val="34"/>
+    <w:qFormat/>
+    <w:rsid w:val="00A21698"/>
+    <w:pPr>
+      <w:ind w:left="720"/>
+      <w:contextualSpacing/>
+    </w:pPr>
+  </w:style>
+  <w:style w:type="paragraph" w:styleId="a7">
+    <w:name w:val="caption"/>
+    <w:basedOn w:val="a"/>
+    <w:next w:val="a"/>
+    <w:uiPriority w:val="35"/>
+    <w:unhideWhenUsed/>
+    <w:qFormat/>
+    <w:rsid w:val="00693118"/>
+    <w:pPr>
+      <w:spacing w:after="200" w:line="240" w:lineRule="auto"/>
+    </w:pPr>
+    <w:rPr>
+      <w:i/>
+      <w:iCs/>
+      <w:color w:val="44546A" w:themeColor="text2"/>
+      <w:sz w:val="18"/>
+      <w:szCs w:val="18"/>
+    </w:rPr>
+  </w:style>
 </w:styles>
 </file>
 
@@ -3764,7 +6955,7 @@
 </file>
 
 <file path=customXml/itemProps1.xml><?xml version="1.0" encoding="utf-8"?>
-<ds:datastoreItem xmlns:ds="http://schemas.openxmlformats.org/officeDocument/2006/customXml" ds:itemID="{BC665192-140E-4515-A3F4-6BF4433B9236}">
+<ds:datastoreItem xmlns:ds="http://schemas.openxmlformats.org/officeDocument/2006/customXml" ds:itemID="{6A305B9D-8F9D-429E-A8F5-E8EA0CCFF5E2}">
   <ds:schemaRefs>
     <ds:schemaRef ds:uri="http://schemas.openxmlformats.org/officeDocument/2006/bibliography"/>
   </ds:schemaRefs>

</xml_diff>